<commit_message>
Amended versions of changed files for build 3 of fix
git-svn-id: svn://127.0.0.1/customer/trunk@717 37afec09-bd54-7940-9fac-cf987e4a02e6
</commit_message>
<xml_diff>
--- a/norfolk/Lateral Offsets/readme_nm_4300_fix7.docx
+++ b/norfolk/Lateral Offsets/readme_nm_4300_fix7.docx
@@ -258,6 +258,7 @@
           <w:szCs w:val="54"/>
         </w:rPr>
       </w:pPr>
+      <w:proofErr w:type="gramStart"/>
       <w:r>
         <w:rPr>
           <w:rFonts w:ascii="Arial" w:hAnsi="Arial" w:cs="Arial"/>
@@ -267,6 +268,7 @@
         </w:rPr>
         <w:t>Lateral Offsets for Norfolk C.C.</w:t>
       </w:r>
+      <w:proofErr w:type="gramEnd"/>
     </w:p>
     <w:p>
       <w:pPr>
@@ -445,6 +447,7 @@
         </w:rPr>
         <w:t xml:space="preserve">After reading through this document, should you have any further training or consultancy requirements then please contact your </w:t>
       </w:r>
+      <w:proofErr w:type="spellStart"/>
       <w:r>
         <w:rPr>
           <w:rFonts w:ascii="Arial" w:hAnsi="Arial" w:cs="Arial"/>
@@ -456,7 +459,21 @@
           <w:sz w:val="18"/>
           <w:szCs w:val="18"/>
         </w:rPr>
-        <w:t xml:space="preserve">exor </w:t>
+        <w:t>exor</w:t>
+      </w:r>
+      <w:proofErr w:type="spellEnd"/>
+      <w:r>
+        <w:rPr>
+          <w:rFonts w:ascii="Arial" w:hAnsi="Arial" w:cs="Arial"/>
+          <w:b/>
+          <w:bCs/>
+          <w:i/>
+          <w:iCs/>
+          <w:color w:val="000000"/>
+          <w:sz w:val="18"/>
+          <w:szCs w:val="18"/>
+        </w:rPr>
+        <w:t xml:space="preserve"> </w:t>
       </w:r>
       <w:r>
         <w:rPr>
@@ -816,7 +833,27 @@
                 <w:sz w:val="16"/>
                 <w:szCs w:val="16"/>
               </w:rPr>
-              <w:t>Provide lateral offsets in dyn-segged spatial data for Norfolk CC</w:t>
+              <w:t xml:space="preserve">Provide lateral offsets in </w:t>
+            </w:r>
+            <w:proofErr w:type="spellStart"/>
+            <w:r>
+              <w:rPr>
+                <w:rFonts w:ascii="Calibri" w:hAnsi="Calibri" w:cs="Calibri"/>
+                <w:color w:val="000000"/>
+                <w:sz w:val="16"/>
+                <w:szCs w:val="16"/>
+              </w:rPr>
+              <w:t>dyn-segged</w:t>
+            </w:r>
+            <w:proofErr w:type="spellEnd"/>
+            <w:r>
+              <w:rPr>
+                <w:rFonts w:ascii="Calibri" w:hAnsi="Calibri" w:cs="Calibri"/>
+                <w:color w:val="000000"/>
+                <w:sz w:val="16"/>
+                <w:szCs w:val="16"/>
+              </w:rPr>
+              <w:t xml:space="preserve"> spatial data for Norfolk CC</w:t>
             </w:r>
             <w:r>
               <w:rPr>
@@ -1054,7 +1091,27 @@
                 <w:sz w:val="16"/>
                 <w:szCs w:val="16"/>
               </w:rPr>
-              <w:t>Go to the relevant exor\bin directory on the Oracle Application Server and rename the following files:-</w:t>
+              <w:t xml:space="preserve">Go to the relevant </w:t>
+            </w:r>
+            <w:proofErr w:type="spellStart"/>
+            <w:r>
+              <w:rPr>
+                <w:rFonts w:ascii="Calibri" w:hAnsi="Calibri" w:cs="Calibri"/>
+                <w:color w:val="000000"/>
+                <w:sz w:val="16"/>
+                <w:szCs w:val="16"/>
+              </w:rPr>
+              <w:t>exor</w:t>
+            </w:r>
+            <w:proofErr w:type="spellEnd"/>
+            <w:r>
+              <w:rPr>
+                <w:rFonts w:ascii="Calibri" w:hAnsi="Calibri" w:cs="Calibri"/>
+                <w:color w:val="000000"/>
+                <w:sz w:val="16"/>
+                <w:szCs w:val="16"/>
+              </w:rPr>
+              <w:t>\bin directory on the Oracle Application Server and rename the following files:-</w:t>
             </w:r>
           </w:p>
           <w:p>
@@ -1841,6 +1898,1264 @@
                 <w:sz w:val="16"/>
                 <w:szCs w:val="16"/>
               </w:rPr>
+              <w:t>3.3</w:t>
+            </w:r>
+          </w:p>
+        </w:tc>
+      </w:tr>
+      <w:tr>
+        <w:trPr>
+          <w:cantSplit/>
+        </w:trPr>
+        <w:tc>
+          <w:tcPr>
+            <w:tcW w:w="3261" w:type="dxa"/>
+            <w:tcBorders>
+              <w:top w:val="single" w:sz="6" w:space="0" w:color="BFBFBF"/>
+              <w:left w:val="single" w:sz="4" w:space="0" w:color="BFBFBF"/>
+              <w:bottom w:val="single" w:sz="4" w:space="0" w:color="BFBFBF"/>
+              <w:right w:val="single" w:sz="6" w:space="0" w:color="BFBFBF"/>
+            </w:tcBorders>
+            <w:shd w:val="clear" w:color="auto" w:fill="FFFFFF"/>
+            <w:hideMark/>
+          </w:tcPr>
+          <w:p>
+            <w:pPr>
+              <w:keepLines/>
+              <w:widowControl w:val="0"/>
+              <w:autoSpaceDE w:val="0"/>
+              <w:autoSpaceDN w:val="0"/>
+              <w:adjustRightInd w:val="0"/>
+              <w:spacing w:after="0" w:line="240" w:lineRule="auto"/>
+              <w:ind w:left="108" w:right="107"/>
+              <w:rPr>
+                <w:rFonts w:ascii="Arial" w:hAnsi="Arial" w:cs="Arial"/>
+                <w:color w:val="000000"/>
+                <w:sz w:val="18"/>
+                <w:szCs w:val="18"/>
+              </w:rPr>
+            </w:pPr>
+            <w:r>
+              <w:rPr>
+                <w:rFonts w:ascii="Calibri" w:hAnsi="Calibri" w:cs="Calibri"/>
+                <w:color w:val="000000"/>
+                <w:sz w:val="16"/>
+                <w:szCs w:val="16"/>
+              </w:rPr>
+              <w:t>nm0305.fmx (Norfolk Specific)</w:t>
+            </w:r>
+          </w:p>
+        </w:tc>
+        <w:tc>
+          <w:tcPr>
+            <w:tcW w:w="1275" w:type="dxa"/>
+            <w:tcBorders>
+              <w:top w:val="single" w:sz="6" w:space="0" w:color="BFBFBF"/>
+              <w:left w:val="single" w:sz="6" w:space="0" w:color="BFBFBF"/>
+              <w:bottom w:val="single" w:sz="4" w:space="0" w:color="BFBFBF"/>
+              <w:right w:val="single" w:sz="4" w:space="0" w:color="BFBFBF"/>
+            </w:tcBorders>
+            <w:shd w:val="clear" w:color="auto" w:fill="FFFFFF"/>
+            <w:hideMark/>
+          </w:tcPr>
+          <w:p>
+            <w:pPr>
+              <w:keepLines/>
+              <w:widowControl w:val="0"/>
+              <w:autoSpaceDE w:val="0"/>
+              <w:autoSpaceDN w:val="0"/>
+              <w:adjustRightInd w:val="0"/>
+              <w:spacing w:after="0" w:line="240" w:lineRule="auto"/>
+              <w:ind w:left="109" w:right="92"/>
+              <w:rPr>
+                <w:rFonts w:ascii="Arial" w:hAnsi="Arial" w:cs="Arial"/>
+                <w:color w:val="000000"/>
+                <w:sz w:val="18"/>
+                <w:szCs w:val="18"/>
+              </w:rPr>
+            </w:pPr>
+            <w:r>
+              <w:rPr>
+                <w:rFonts w:ascii="Calibri" w:hAnsi="Calibri" w:cs="Calibri"/>
+                <w:color w:val="000000"/>
+                <w:sz w:val="16"/>
+                <w:szCs w:val="16"/>
+              </w:rPr>
+              <w:t>3.0</w:t>
+            </w:r>
+          </w:p>
+        </w:tc>
+      </w:tr>
+      <w:tr>
+        <w:trPr>
+          <w:cantSplit/>
+        </w:trPr>
+        <w:tc>
+          <w:tcPr>
+            <w:tcW w:w="3261" w:type="dxa"/>
+            <w:tcBorders>
+              <w:top w:val="single" w:sz="6" w:space="0" w:color="BFBFBF"/>
+              <w:left w:val="single" w:sz="4" w:space="0" w:color="BFBFBF"/>
+              <w:bottom w:val="single" w:sz="4" w:space="0" w:color="BFBFBF"/>
+              <w:right w:val="single" w:sz="6" w:space="0" w:color="BFBFBF"/>
+            </w:tcBorders>
+            <w:shd w:val="clear" w:color="auto" w:fill="FFFFFF"/>
+            <w:hideMark/>
+          </w:tcPr>
+          <w:p>
+            <w:pPr>
+              <w:keepLines/>
+              <w:widowControl w:val="0"/>
+              <w:autoSpaceDE w:val="0"/>
+              <w:autoSpaceDN w:val="0"/>
+              <w:adjustRightInd w:val="0"/>
+              <w:spacing w:after="0" w:line="240" w:lineRule="auto"/>
+              <w:ind w:left="108" w:right="107"/>
+              <w:rPr>
+                <w:rFonts w:ascii="Arial" w:hAnsi="Arial" w:cs="Arial"/>
+                <w:color w:val="000000"/>
+                <w:sz w:val="18"/>
+                <w:szCs w:val="18"/>
+              </w:rPr>
+            </w:pPr>
+            <w:r>
+              <w:rPr>
+                <w:rFonts w:ascii="Calibri" w:hAnsi="Calibri" w:cs="Calibri"/>
+                <w:color w:val="000000"/>
+                <w:sz w:val="16"/>
+                <w:szCs w:val="16"/>
+              </w:rPr>
+              <w:t xml:space="preserve">XSPOFFSET </w:t>
+            </w:r>
+            <w:proofErr w:type="spellStart"/>
+            <w:r>
+              <w:rPr>
+                <w:rFonts w:ascii="Calibri" w:hAnsi="Calibri" w:cs="Calibri"/>
+                <w:color w:val="000000"/>
+                <w:sz w:val="16"/>
+                <w:szCs w:val="16"/>
+              </w:rPr>
+              <w:t>metadata.sql</w:t>
+            </w:r>
+            <w:proofErr w:type="spellEnd"/>
+          </w:p>
+        </w:tc>
+        <w:tc>
+          <w:tcPr>
+            <w:tcW w:w="1275" w:type="dxa"/>
+            <w:tcBorders>
+              <w:top w:val="single" w:sz="6" w:space="0" w:color="BFBFBF"/>
+              <w:left w:val="single" w:sz="6" w:space="0" w:color="BFBFBF"/>
+              <w:bottom w:val="single" w:sz="4" w:space="0" w:color="BFBFBF"/>
+              <w:right w:val="single" w:sz="4" w:space="0" w:color="BFBFBF"/>
+            </w:tcBorders>
+            <w:shd w:val="clear" w:color="auto" w:fill="FFFFFF"/>
+            <w:hideMark/>
+          </w:tcPr>
+          <w:p>
+            <w:pPr>
+              <w:keepLines/>
+              <w:widowControl w:val="0"/>
+              <w:autoSpaceDE w:val="0"/>
+              <w:autoSpaceDN w:val="0"/>
+              <w:adjustRightInd w:val="0"/>
+              <w:spacing w:after="0" w:line="240" w:lineRule="auto"/>
+              <w:ind w:left="109" w:right="92"/>
+              <w:rPr>
+                <w:rFonts w:ascii="Arial" w:hAnsi="Arial" w:cs="Arial"/>
+                <w:color w:val="000000"/>
+                <w:sz w:val="18"/>
+                <w:szCs w:val="18"/>
+              </w:rPr>
+            </w:pPr>
+            <w:r>
+              <w:rPr>
+                <w:rFonts w:ascii="Calibri" w:hAnsi="Calibri" w:cs="Calibri"/>
+                <w:color w:val="000000"/>
+                <w:sz w:val="16"/>
+                <w:szCs w:val="16"/>
+              </w:rPr>
+              <w:t>3.0</w:t>
+            </w:r>
+          </w:p>
+        </w:tc>
+      </w:tr>
+      <w:tr>
+        <w:trPr>
+          <w:cantSplit/>
+        </w:trPr>
+        <w:tc>
+          <w:tcPr>
+            <w:tcW w:w="3261" w:type="dxa"/>
+            <w:tcBorders>
+              <w:top w:val="single" w:sz="6" w:space="0" w:color="BFBFBF"/>
+              <w:left w:val="single" w:sz="4" w:space="0" w:color="BFBFBF"/>
+              <w:bottom w:val="single" w:sz="4" w:space="0" w:color="BFBFBF"/>
+              <w:right w:val="single" w:sz="6" w:space="0" w:color="BFBFBF"/>
+            </w:tcBorders>
+            <w:shd w:val="clear" w:color="auto" w:fill="FFFFFF"/>
+            <w:hideMark/>
+          </w:tcPr>
+          <w:p>
+            <w:pPr>
+              <w:keepLines/>
+              <w:widowControl w:val="0"/>
+              <w:autoSpaceDE w:val="0"/>
+              <w:autoSpaceDN w:val="0"/>
+              <w:adjustRightInd w:val="0"/>
+              <w:spacing w:after="0" w:line="240" w:lineRule="auto"/>
+              <w:ind w:left="108" w:right="107"/>
+              <w:rPr>
+                <w:rFonts w:ascii="Arial" w:hAnsi="Arial" w:cs="Arial"/>
+                <w:color w:val="000000"/>
+                <w:sz w:val="18"/>
+                <w:szCs w:val="18"/>
+              </w:rPr>
+            </w:pPr>
+            <w:proofErr w:type="spellStart"/>
+            <w:r>
+              <w:rPr>
+                <w:rFonts w:ascii="Calibri" w:hAnsi="Calibri" w:cs="Calibri"/>
+                <w:color w:val="000000"/>
+                <w:sz w:val="16"/>
+                <w:szCs w:val="16"/>
+              </w:rPr>
+              <w:t>herm_xsp.sql</w:t>
+            </w:r>
+            <w:proofErr w:type="spellEnd"/>
+          </w:p>
+        </w:tc>
+        <w:tc>
+          <w:tcPr>
+            <w:tcW w:w="1275" w:type="dxa"/>
+            <w:tcBorders>
+              <w:top w:val="single" w:sz="6" w:space="0" w:color="BFBFBF"/>
+              <w:left w:val="single" w:sz="6" w:space="0" w:color="BFBFBF"/>
+              <w:bottom w:val="single" w:sz="4" w:space="0" w:color="BFBFBF"/>
+              <w:right w:val="single" w:sz="4" w:space="0" w:color="BFBFBF"/>
+            </w:tcBorders>
+            <w:shd w:val="clear" w:color="auto" w:fill="FFFFFF"/>
+            <w:hideMark/>
+          </w:tcPr>
+          <w:p>
+            <w:pPr>
+              <w:keepLines/>
+              <w:widowControl w:val="0"/>
+              <w:autoSpaceDE w:val="0"/>
+              <w:autoSpaceDN w:val="0"/>
+              <w:adjustRightInd w:val="0"/>
+              <w:spacing w:after="0" w:line="240" w:lineRule="auto"/>
+              <w:ind w:left="109" w:right="92"/>
+              <w:rPr>
+                <w:rFonts w:ascii="Arial" w:hAnsi="Arial" w:cs="Arial"/>
+                <w:color w:val="000000"/>
+                <w:sz w:val="18"/>
+                <w:szCs w:val="18"/>
+              </w:rPr>
+            </w:pPr>
+            <w:r>
+              <w:rPr>
+                <w:rFonts w:ascii="Calibri" w:hAnsi="Calibri" w:cs="Calibri"/>
+                <w:color w:val="000000"/>
+                <w:sz w:val="16"/>
+                <w:szCs w:val="16"/>
+              </w:rPr>
+              <w:t>3.3</w:t>
+            </w:r>
+          </w:p>
+        </w:tc>
+      </w:tr>
+      <w:tr>
+        <w:trPr>
+          <w:cantSplit/>
+        </w:trPr>
+        <w:tc>
+          <w:tcPr>
+            <w:tcW w:w="3261" w:type="dxa"/>
+            <w:tcBorders>
+              <w:top w:val="single" w:sz="6" w:space="0" w:color="BFBFBF"/>
+              <w:left w:val="single" w:sz="4" w:space="0" w:color="BFBFBF"/>
+              <w:bottom w:val="single" w:sz="4" w:space="0" w:color="BFBFBF"/>
+              <w:right w:val="single" w:sz="6" w:space="0" w:color="BFBFBF"/>
+            </w:tcBorders>
+            <w:shd w:val="clear" w:color="auto" w:fill="FFFFFF"/>
+            <w:hideMark/>
+          </w:tcPr>
+          <w:p>
+            <w:pPr>
+              <w:keepLines/>
+              <w:widowControl w:val="0"/>
+              <w:autoSpaceDE w:val="0"/>
+              <w:autoSpaceDN w:val="0"/>
+              <w:adjustRightInd w:val="0"/>
+              <w:spacing w:after="0" w:line="240" w:lineRule="auto"/>
+              <w:ind w:left="108" w:right="107"/>
+              <w:rPr>
+                <w:rFonts w:ascii="Arial" w:hAnsi="Arial" w:cs="Arial"/>
+                <w:color w:val="000000"/>
+                <w:sz w:val="18"/>
+                <w:szCs w:val="18"/>
+              </w:rPr>
+            </w:pPr>
+            <w:proofErr w:type="spellStart"/>
+            <w:r>
+              <w:rPr>
+                <w:rFonts w:ascii="Calibri" w:hAnsi="Calibri" w:cs="Calibri"/>
+                <w:color w:val="000000"/>
+                <w:sz w:val="16"/>
+                <w:szCs w:val="16"/>
+              </w:rPr>
+              <w:t>ins_nm_members.trg</w:t>
+            </w:r>
+            <w:proofErr w:type="spellEnd"/>
+          </w:p>
+        </w:tc>
+        <w:tc>
+          <w:tcPr>
+            <w:tcW w:w="1275" w:type="dxa"/>
+            <w:tcBorders>
+              <w:top w:val="single" w:sz="6" w:space="0" w:color="BFBFBF"/>
+              <w:left w:val="single" w:sz="6" w:space="0" w:color="BFBFBF"/>
+              <w:bottom w:val="single" w:sz="4" w:space="0" w:color="BFBFBF"/>
+              <w:right w:val="single" w:sz="4" w:space="0" w:color="BFBFBF"/>
+            </w:tcBorders>
+            <w:shd w:val="clear" w:color="auto" w:fill="FFFFFF"/>
+            <w:hideMark/>
+          </w:tcPr>
+          <w:p>
+            <w:pPr>
+              <w:keepLines/>
+              <w:widowControl w:val="0"/>
+              <w:autoSpaceDE w:val="0"/>
+              <w:autoSpaceDN w:val="0"/>
+              <w:adjustRightInd w:val="0"/>
+              <w:spacing w:after="0" w:line="240" w:lineRule="auto"/>
+              <w:ind w:left="109" w:right="92"/>
+              <w:rPr>
+                <w:rFonts w:ascii="Arial" w:hAnsi="Arial" w:cs="Arial"/>
+                <w:color w:val="000000"/>
+                <w:sz w:val="18"/>
+                <w:szCs w:val="18"/>
+              </w:rPr>
+            </w:pPr>
+            <w:r>
+              <w:rPr>
+                <w:rFonts w:ascii="Calibri" w:hAnsi="Calibri" w:cs="Calibri"/>
+                <w:color w:val="000000"/>
+                <w:sz w:val="16"/>
+                <w:szCs w:val="16"/>
+              </w:rPr>
+              <w:t>3.4</w:t>
+            </w:r>
+          </w:p>
+        </w:tc>
+      </w:tr>
+      <w:tr>
+        <w:trPr>
+          <w:cantSplit/>
+        </w:trPr>
+        <w:tc>
+          <w:tcPr>
+            <w:tcW w:w="3261" w:type="dxa"/>
+            <w:tcBorders>
+              <w:top w:val="single" w:sz="6" w:space="0" w:color="BFBFBF"/>
+              <w:left w:val="single" w:sz="4" w:space="0" w:color="BFBFBF"/>
+              <w:bottom w:val="single" w:sz="4" w:space="0" w:color="BFBFBF"/>
+              <w:right w:val="single" w:sz="6" w:space="0" w:color="BFBFBF"/>
+            </w:tcBorders>
+            <w:shd w:val="clear" w:color="auto" w:fill="FFFFFF"/>
+          </w:tcPr>
+          <w:p>
+            <w:pPr>
+              <w:keepLines/>
+              <w:widowControl w:val="0"/>
+              <w:autoSpaceDE w:val="0"/>
+              <w:autoSpaceDN w:val="0"/>
+              <w:adjustRightInd w:val="0"/>
+              <w:spacing w:after="0" w:line="240" w:lineRule="auto"/>
+              <w:ind w:left="108" w:right="107"/>
+              <w:rPr>
+                <w:rFonts w:ascii="Calibri" w:hAnsi="Calibri" w:cs="Calibri"/>
+                <w:color w:val="000000"/>
+                <w:sz w:val="16"/>
+                <w:szCs w:val="16"/>
+              </w:rPr>
+            </w:pPr>
+            <w:r>
+              <w:rPr>
+                <w:rFonts w:ascii="Calibri" w:hAnsi="Calibri" w:cs="Calibri"/>
+                <w:color w:val="000000"/>
+                <w:sz w:val="16"/>
+                <w:szCs w:val="16"/>
+              </w:rPr>
+              <w:t>nm3invval.pkw (Norfolk Spec)</w:t>
+            </w:r>
+          </w:p>
+        </w:tc>
+        <w:tc>
+          <w:tcPr>
+            <w:tcW w:w="1275" w:type="dxa"/>
+            <w:tcBorders>
+              <w:top w:val="single" w:sz="6" w:space="0" w:color="BFBFBF"/>
+              <w:left w:val="single" w:sz="6" w:space="0" w:color="BFBFBF"/>
+              <w:bottom w:val="single" w:sz="4" w:space="0" w:color="BFBFBF"/>
+              <w:right w:val="single" w:sz="4" w:space="0" w:color="BFBFBF"/>
+            </w:tcBorders>
+            <w:shd w:val="clear" w:color="auto" w:fill="FFFFFF"/>
+          </w:tcPr>
+          <w:p>
+            <w:pPr>
+              <w:keepLines/>
+              <w:widowControl w:val="0"/>
+              <w:autoSpaceDE w:val="0"/>
+              <w:autoSpaceDN w:val="0"/>
+              <w:adjustRightInd w:val="0"/>
+              <w:spacing w:after="0" w:line="240" w:lineRule="auto"/>
+              <w:ind w:left="109" w:right="92"/>
+              <w:rPr>
+                <w:rFonts w:ascii="Calibri" w:hAnsi="Calibri" w:cs="Calibri"/>
+                <w:color w:val="000000"/>
+                <w:sz w:val="16"/>
+                <w:szCs w:val="16"/>
+              </w:rPr>
+            </w:pPr>
+            <w:r>
+              <w:rPr>
+                <w:rFonts w:ascii="Calibri" w:hAnsi="Calibri" w:cs="Calibri"/>
+                <w:color w:val="000000"/>
+                <w:sz w:val="16"/>
+                <w:szCs w:val="16"/>
+              </w:rPr>
+              <w:t>3.0</w:t>
+            </w:r>
+          </w:p>
+        </w:tc>
+      </w:tr>
+      <w:tr>
+        <w:trPr>
+          <w:cantSplit/>
+        </w:trPr>
+        <w:tc>
+          <w:tcPr>
+            <w:tcW w:w="3261" w:type="dxa"/>
+            <w:tcBorders>
+              <w:top w:val="single" w:sz="6" w:space="0" w:color="BFBFBF"/>
+              <w:left w:val="single" w:sz="4" w:space="0" w:color="BFBFBF"/>
+              <w:bottom w:val="single" w:sz="4" w:space="0" w:color="BFBFBF"/>
+              <w:right w:val="single" w:sz="6" w:space="0" w:color="BFBFBF"/>
+            </w:tcBorders>
+            <w:shd w:val="clear" w:color="auto" w:fill="FFFFFF"/>
+            <w:hideMark/>
+          </w:tcPr>
+          <w:p>
+            <w:pPr>
+              <w:keepLines/>
+              <w:widowControl w:val="0"/>
+              <w:autoSpaceDE w:val="0"/>
+              <w:autoSpaceDN w:val="0"/>
+              <w:adjustRightInd w:val="0"/>
+              <w:spacing w:after="0" w:line="240" w:lineRule="auto"/>
+              <w:ind w:left="108" w:right="107"/>
+              <w:rPr>
+                <w:rFonts w:ascii="Arial" w:hAnsi="Arial" w:cs="Arial"/>
+                <w:color w:val="000000"/>
+                <w:sz w:val="18"/>
+                <w:szCs w:val="18"/>
+              </w:rPr>
+            </w:pPr>
+            <w:r>
+              <w:rPr>
+                <w:rFonts w:ascii="Calibri" w:hAnsi="Calibri" w:cs="Calibri"/>
+                <w:color w:val="000000"/>
+                <w:sz w:val="16"/>
+                <w:szCs w:val="16"/>
+              </w:rPr>
+              <w:t>nm3merge.pkw (Norfolk Spec)</w:t>
+            </w:r>
+          </w:p>
+        </w:tc>
+        <w:tc>
+          <w:tcPr>
+            <w:tcW w:w="1275" w:type="dxa"/>
+            <w:tcBorders>
+              <w:top w:val="single" w:sz="6" w:space="0" w:color="BFBFBF"/>
+              <w:left w:val="single" w:sz="6" w:space="0" w:color="BFBFBF"/>
+              <w:bottom w:val="single" w:sz="4" w:space="0" w:color="BFBFBF"/>
+              <w:right w:val="single" w:sz="4" w:space="0" w:color="BFBFBF"/>
+            </w:tcBorders>
+            <w:shd w:val="clear" w:color="auto" w:fill="FFFFFF"/>
+            <w:hideMark/>
+          </w:tcPr>
+          <w:p>
+            <w:pPr>
+              <w:keepLines/>
+              <w:widowControl w:val="0"/>
+              <w:autoSpaceDE w:val="0"/>
+              <w:autoSpaceDN w:val="0"/>
+              <w:adjustRightInd w:val="0"/>
+              <w:spacing w:after="0" w:line="240" w:lineRule="auto"/>
+              <w:ind w:left="109" w:right="92"/>
+              <w:rPr>
+                <w:rFonts w:ascii="Arial" w:hAnsi="Arial" w:cs="Arial"/>
+                <w:color w:val="000000"/>
+                <w:sz w:val="18"/>
+                <w:szCs w:val="18"/>
+              </w:rPr>
+            </w:pPr>
+            <w:r>
+              <w:rPr>
+                <w:rFonts w:ascii="Calibri" w:hAnsi="Calibri" w:cs="Calibri"/>
+                <w:color w:val="000000"/>
+                <w:sz w:val="16"/>
+                <w:szCs w:val="16"/>
+              </w:rPr>
+              <w:t>3.2</w:t>
+            </w:r>
+          </w:p>
+        </w:tc>
+      </w:tr>
+      <w:tr>
+        <w:trPr>
+          <w:cantSplit/>
+        </w:trPr>
+        <w:tc>
+          <w:tcPr>
+            <w:tcW w:w="3261" w:type="dxa"/>
+            <w:tcBorders>
+              <w:top w:val="single" w:sz="6" w:space="0" w:color="BFBFBF"/>
+              <w:left w:val="single" w:sz="4" w:space="0" w:color="BFBFBF"/>
+              <w:bottom w:val="single" w:sz="4" w:space="0" w:color="BFBFBF"/>
+              <w:right w:val="single" w:sz="6" w:space="0" w:color="BFBFBF"/>
+            </w:tcBorders>
+            <w:shd w:val="clear" w:color="auto" w:fill="FFFFFF"/>
+            <w:hideMark/>
+          </w:tcPr>
+          <w:p>
+            <w:pPr>
+              <w:keepLines/>
+              <w:widowControl w:val="0"/>
+              <w:autoSpaceDE w:val="0"/>
+              <w:autoSpaceDN w:val="0"/>
+              <w:adjustRightInd w:val="0"/>
+              <w:spacing w:after="0" w:line="240" w:lineRule="auto"/>
+              <w:ind w:left="108" w:right="107"/>
+              <w:rPr>
+                <w:rFonts w:ascii="Arial" w:hAnsi="Arial" w:cs="Arial"/>
+                <w:color w:val="000000"/>
+                <w:sz w:val="18"/>
+                <w:szCs w:val="18"/>
+              </w:rPr>
+            </w:pPr>
+            <w:r>
+              <w:rPr>
+                <w:rFonts w:ascii="Calibri" w:hAnsi="Calibri" w:cs="Calibri"/>
+                <w:color w:val="000000"/>
+                <w:sz w:val="16"/>
+                <w:szCs w:val="16"/>
+              </w:rPr>
+              <w:t>nm3reclass.pkw (Norfolk Spec)</w:t>
+            </w:r>
+          </w:p>
+        </w:tc>
+        <w:tc>
+          <w:tcPr>
+            <w:tcW w:w="1275" w:type="dxa"/>
+            <w:tcBorders>
+              <w:top w:val="single" w:sz="6" w:space="0" w:color="BFBFBF"/>
+              <w:left w:val="single" w:sz="6" w:space="0" w:color="BFBFBF"/>
+              <w:bottom w:val="single" w:sz="4" w:space="0" w:color="BFBFBF"/>
+              <w:right w:val="single" w:sz="4" w:space="0" w:color="BFBFBF"/>
+            </w:tcBorders>
+            <w:shd w:val="clear" w:color="auto" w:fill="FFFFFF"/>
+            <w:hideMark/>
+          </w:tcPr>
+          <w:p>
+            <w:pPr>
+              <w:keepLines/>
+              <w:widowControl w:val="0"/>
+              <w:autoSpaceDE w:val="0"/>
+              <w:autoSpaceDN w:val="0"/>
+              <w:adjustRightInd w:val="0"/>
+              <w:spacing w:after="0" w:line="240" w:lineRule="auto"/>
+              <w:ind w:left="109" w:right="92"/>
+              <w:rPr>
+                <w:rFonts w:ascii="Arial" w:hAnsi="Arial" w:cs="Arial"/>
+                <w:color w:val="000000"/>
+                <w:sz w:val="18"/>
+                <w:szCs w:val="18"/>
+              </w:rPr>
+            </w:pPr>
+            <w:r>
+              <w:rPr>
+                <w:rFonts w:ascii="Calibri" w:hAnsi="Calibri" w:cs="Calibri"/>
+                <w:color w:val="000000"/>
+                <w:sz w:val="16"/>
+                <w:szCs w:val="16"/>
+              </w:rPr>
+              <w:t>3.2</w:t>
+            </w:r>
+          </w:p>
+        </w:tc>
+      </w:tr>
+      <w:tr>
+        <w:trPr>
+          <w:cantSplit/>
+        </w:trPr>
+        <w:tc>
+          <w:tcPr>
+            <w:tcW w:w="3261" w:type="dxa"/>
+            <w:tcBorders>
+              <w:top w:val="single" w:sz="6" w:space="0" w:color="BFBFBF"/>
+              <w:left w:val="single" w:sz="4" w:space="0" w:color="BFBFBF"/>
+              <w:bottom w:val="single" w:sz="4" w:space="0" w:color="BFBFBF"/>
+              <w:right w:val="single" w:sz="6" w:space="0" w:color="BFBFBF"/>
+            </w:tcBorders>
+            <w:shd w:val="clear" w:color="auto" w:fill="FFFFFF"/>
+            <w:hideMark/>
+          </w:tcPr>
+          <w:p>
+            <w:pPr>
+              <w:keepLines/>
+              <w:widowControl w:val="0"/>
+              <w:autoSpaceDE w:val="0"/>
+              <w:autoSpaceDN w:val="0"/>
+              <w:adjustRightInd w:val="0"/>
+              <w:spacing w:after="0" w:line="240" w:lineRule="auto"/>
+              <w:ind w:left="108" w:right="107"/>
+              <w:rPr>
+                <w:rFonts w:ascii="Arial" w:hAnsi="Arial" w:cs="Arial"/>
+                <w:color w:val="000000"/>
+                <w:sz w:val="18"/>
+                <w:szCs w:val="18"/>
+              </w:rPr>
+            </w:pPr>
+            <w:r>
+              <w:rPr>
+                <w:rFonts w:ascii="Calibri" w:hAnsi="Calibri" w:cs="Calibri"/>
+                <w:color w:val="000000"/>
+                <w:sz w:val="16"/>
+                <w:szCs w:val="16"/>
+              </w:rPr>
+              <w:t>nm3replace.pkw (Norfolk Spec)</w:t>
+            </w:r>
+          </w:p>
+        </w:tc>
+        <w:tc>
+          <w:tcPr>
+            <w:tcW w:w="1275" w:type="dxa"/>
+            <w:tcBorders>
+              <w:top w:val="single" w:sz="6" w:space="0" w:color="BFBFBF"/>
+              <w:left w:val="single" w:sz="6" w:space="0" w:color="BFBFBF"/>
+              <w:bottom w:val="single" w:sz="4" w:space="0" w:color="BFBFBF"/>
+              <w:right w:val="single" w:sz="4" w:space="0" w:color="BFBFBF"/>
+            </w:tcBorders>
+            <w:shd w:val="clear" w:color="auto" w:fill="FFFFFF"/>
+            <w:hideMark/>
+          </w:tcPr>
+          <w:p>
+            <w:pPr>
+              <w:keepLines/>
+              <w:widowControl w:val="0"/>
+              <w:autoSpaceDE w:val="0"/>
+              <w:autoSpaceDN w:val="0"/>
+              <w:adjustRightInd w:val="0"/>
+              <w:spacing w:after="0" w:line="240" w:lineRule="auto"/>
+              <w:ind w:left="109" w:right="92"/>
+              <w:rPr>
+                <w:rFonts w:ascii="Arial" w:hAnsi="Arial" w:cs="Arial"/>
+                <w:color w:val="000000"/>
+                <w:sz w:val="18"/>
+                <w:szCs w:val="18"/>
+              </w:rPr>
+            </w:pPr>
+            <w:r>
+              <w:rPr>
+                <w:rFonts w:ascii="Calibri" w:hAnsi="Calibri" w:cs="Calibri"/>
+                <w:color w:val="000000"/>
+                <w:sz w:val="16"/>
+                <w:szCs w:val="16"/>
+              </w:rPr>
+              <w:t>3.5</w:t>
+            </w:r>
+          </w:p>
+        </w:tc>
+      </w:tr>
+      <w:tr>
+        <w:trPr>
+          <w:cantSplit/>
+        </w:trPr>
+        <w:tc>
+          <w:tcPr>
+            <w:tcW w:w="3261" w:type="dxa"/>
+            <w:tcBorders>
+              <w:top w:val="single" w:sz="6" w:space="0" w:color="BFBFBF"/>
+              <w:left w:val="single" w:sz="4" w:space="0" w:color="BFBFBF"/>
+              <w:bottom w:val="single" w:sz="4" w:space="0" w:color="BFBFBF"/>
+              <w:right w:val="single" w:sz="6" w:space="0" w:color="BFBFBF"/>
+            </w:tcBorders>
+            <w:shd w:val="clear" w:color="auto" w:fill="FFFFFF"/>
+            <w:hideMark/>
+          </w:tcPr>
+          <w:p>
+            <w:pPr>
+              <w:keepLines/>
+              <w:widowControl w:val="0"/>
+              <w:autoSpaceDE w:val="0"/>
+              <w:autoSpaceDN w:val="0"/>
+              <w:adjustRightInd w:val="0"/>
+              <w:spacing w:after="0" w:line="240" w:lineRule="auto"/>
+              <w:ind w:left="108" w:right="107"/>
+              <w:rPr>
+                <w:rFonts w:ascii="Arial" w:hAnsi="Arial" w:cs="Arial"/>
+                <w:color w:val="000000"/>
+                <w:sz w:val="18"/>
+                <w:szCs w:val="18"/>
+              </w:rPr>
+            </w:pPr>
+            <w:r>
+              <w:rPr>
+                <w:rFonts w:ascii="Calibri" w:hAnsi="Calibri" w:cs="Calibri"/>
+                <w:color w:val="000000"/>
+                <w:sz w:val="16"/>
+                <w:szCs w:val="16"/>
+              </w:rPr>
+              <w:t>nm3sdm.pkw (Norfolk Spec)</w:t>
+            </w:r>
+          </w:p>
+        </w:tc>
+        <w:tc>
+          <w:tcPr>
+            <w:tcW w:w="1275" w:type="dxa"/>
+            <w:tcBorders>
+              <w:top w:val="single" w:sz="6" w:space="0" w:color="BFBFBF"/>
+              <w:left w:val="single" w:sz="6" w:space="0" w:color="BFBFBF"/>
+              <w:bottom w:val="single" w:sz="4" w:space="0" w:color="BFBFBF"/>
+              <w:right w:val="single" w:sz="4" w:space="0" w:color="BFBFBF"/>
+            </w:tcBorders>
+            <w:shd w:val="clear" w:color="auto" w:fill="FFFFFF"/>
+            <w:hideMark/>
+          </w:tcPr>
+          <w:p>
+            <w:pPr>
+              <w:keepLines/>
+              <w:widowControl w:val="0"/>
+              <w:autoSpaceDE w:val="0"/>
+              <w:autoSpaceDN w:val="0"/>
+              <w:adjustRightInd w:val="0"/>
+              <w:spacing w:after="0" w:line="240" w:lineRule="auto"/>
+              <w:ind w:left="109" w:right="92"/>
+              <w:rPr>
+                <w:rFonts w:ascii="Arial" w:hAnsi="Arial" w:cs="Arial"/>
+                <w:color w:val="000000"/>
+                <w:sz w:val="18"/>
+                <w:szCs w:val="18"/>
+              </w:rPr>
+            </w:pPr>
+            <w:r>
+              <w:rPr>
+                <w:rFonts w:ascii="Calibri" w:hAnsi="Calibri" w:cs="Calibri"/>
+                <w:color w:val="000000"/>
+                <w:sz w:val="16"/>
+                <w:szCs w:val="16"/>
+              </w:rPr>
+              <w:t>3.3</w:t>
+            </w:r>
+          </w:p>
+        </w:tc>
+      </w:tr>
+      <w:tr>
+        <w:trPr>
+          <w:cantSplit/>
+        </w:trPr>
+        <w:tc>
+          <w:tcPr>
+            <w:tcW w:w="3261" w:type="dxa"/>
+            <w:tcBorders>
+              <w:top w:val="single" w:sz="6" w:space="0" w:color="BFBFBF"/>
+              <w:left w:val="single" w:sz="4" w:space="0" w:color="BFBFBF"/>
+              <w:bottom w:val="single" w:sz="4" w:space="0" w:color="BFBFBF"/>
+              <w:right w:val="single" w:sz="6" w:space="0" w:color="BFBFBF"/>
+            </w:tcBorders>
+            <w:shd w:val="clear" w:color="auto" w:fill="FFFFFF"/>
+            <w:hideMark/>
+          </w:tcPr>
+          <w:p>
+            <w:pPr>
+              <w:keepLines/>
+              <w:widowControl w:val="0"/>
+              <w:autoSpaceDE w:val="0"/>
+              <w:autoSpaceDN w:val="0"/>
+              <w:adjustRightInd w:val="0"/>
+              <w:spacing w:after="0" w:line="240" w:lineRule="auto"/>
+              <w:ind w:left="108" w:right="107"/>
+              <w:rPr>
+                <w:rFonts w:ascii="Arial" w:hAnsi="Arial" w:cs="Arial"/>
+                <w:color w:val="000000"/>
+                <w:sz w:val="18"/>
+                <w:szCs w:val="18"/>
+              </w:rPr>
+            </w:pPr>
+            <w:r>
+              <w:rPr>
+                <w:rFonts w:ascii="Calibri" w:hAnsi="Calibri" w:cs="Calibri"/>
+                <w:color w:val="000000"/>
+                <w:sz w:val="16"/>
+                <w:szCs w:val="16"/>
+              </w:rPr>
+              <w:t>nm3sdo.pkw (Norfolk Spec)</w:t>
+            </w:r>
+          </w:p>
+        </w:tc>
+        <w:tc>
+          <w:tcPr>
+            <w:tcW w:w="1275" w:type="dxa"/>
+            <w:tcBorders>
+              <w:top w:val="single" w:sz="6" w:space="0" w:color="BFBFBF"/>
+              <w:left w:val="single" w:sz="6" w:space="0" w:color="BFBFBF"/>
+              <w:bottom w:val="single" w:sz="4" w:space="0" w:color="BFBFBF"/>
+              <w:right w:val="single" w:sz="4" w:space="0" w:color="BFBFBF"/>
+            </w:tcBorders>
+            <w:shd w:val="clear" w:color="auto" w:fill="FFFFFF"/>
+            <w:hideMark/>
+          </w:tcPr>
+          <w:p>
+            <w:pPr>
+              <w:keepLines/>
+              <w:widowControl w:val="0"/>
+              <w:autoSpaceDE w:val="0"/>
+              <w:autoSpaceDN w:val="0"/>
+              <w:adjustRightInd w:val="0"/>
+              <w:spacing w:after="0" w:line="240" w:lineRule="auto"/>
+              <w:ind w:left="109" w:right="92"/>
+              <w:rPr>
+                <w:rFonts w:ascii="Arial" w:hAnsi="Arial" w:cs="Arial"/>
+                <w:color w:val="000000"/>
+                <w:sz w:val="18"/>
+                <w:szCs w:val="18"/>
+              </w:rPr>
+            </w:pPr>
+            <w:r>
+              <w:rPr>
+                <w:rFonts w:ascii="Calibri" w:hAnsi="Calibri" w:cs="Calibri"/>
+                <w:color w:val="000000"/>
+                <w:sz w:val="16"/>
+                <w:szCs w:val="16"/>
+              </w:rPr>
+              <w:t>3.4</w:t>
+            </w:r>
+          </w:p>
+        </w:tc>
+      </w:tr>
+      <w:tr>
+        <w:trPr>
+          <w:cantSplit/>
+        </w:trPr>
+        <w:tc>
+          <w:tcPr>
+            <w:tcW w:w="3261" w:type="dxa"/>
+            <w:tcBorders>
+              <w:top w:val="single" w:sz="6" w:space="0" w:color="BFBFBF"/>
+              <w:left w:val="single" w:sz="4" w:space="0" w:color="BFBFBF"/>
+              <w:bottom w:val="single" w:sz="4" w:space="0" w:color="BFBFBF"/>
+              <w:right w:val="single" w:sz="6" w:space="0" w:color="BFBFBF"/>
+            </w:tcBorders>
+            <w:shd w:val="clear" w:color="auto" w:fill="FFFFFF"/>
+            <w:hideMark/>
+          </w:tcPr>
+          <w:p>
+            <w:pPr>
+              <w:keepLines/>
+              <w:widowControl w:val="0"/>
+              <w:autoSpaceDE w:val="0"/>
+              <w:autoSpaceDN w:val="0"/>
+              <w:adjustRightInd w:val="0"/>
+              <w:spacing w:after="0" w:line="240" w:lineRule="auto"/>
+              <w:ind w:left="108" w:right="107"/>
+              <w:rPr>
+                <w:rFonts w:ascii="Arial" w:hAnsi="Arial" w:cs="Arial"/>
+                <w:color w:val="000000"/>
+                <w:sz w:val="18"/>
+                <w:szCs w:val="18"/>
+              </w:rPr>
+            </w:pPr>
+            <w:r>
+              <w:rPr>
+                <w:rFonts w:ascii="Calibri" w:hAnsi="Calibri" w:cs="Calibri"/>
+                <w:color w:val="000000"/>
+                <w:sz w:val="16"/>
+                <w:szCs w:val="16"/>
+              </w:rPr>
+              <w:t>nm3sdo_dynseg.pkh</w:t>
+            </w:r>
+          </w:p>
+        </w:tc>
+        <w:tc>
+          <w:tcPr>
+            <w:tcW w:w="1275" w:type="dxa"/>
+            <w:tcBorders>
+              <w:top w:val="single" w:sz="6" w:space="0" w:color="BFBFBF"/>
+              <w:left w:val="single" w:sz="6" w:space="0" w:color="BFBFBF"/>
+              <w:bottom w:val="single" w:sz="4" w:space="0" w:color="BFBFBF"/>
+              <w:right w:val="single" w:sz="4" w:space="0" w:color="BFBFBF"/>
+            </w:tcBorders>
+            <w:shd w:val="clear" w:color="auto" w:fill="FFFFFF"/>
+            <w:hideMark/>
+          </w:tcPr>
+          <w:p>
+            <w:pPr>
+              <w:keepLines/>
+              <w:widowControl w:val="0"/>
+              <w:autoSpaceDE w:val="0"/>
+              <w:autoSpaceDN w:val="0"/>
+              <w:adjustRightInd w:val="0"/>
+              <w:spacing w:after="0" w:line="240" w:lineRule="auto"/>
+              <w:ind w:left="109" w:right="92"/>
+              <w:rPr>
+                <w:rFonts w:ascii="Arial" w:hAnsi="Arial" w:cs="Arial"/>
+                <w:color w:val="000000"/>
+                <w:sz w:val="18"/>
+                <w:szCs w:val="18"/>
+              </w:rPr>
+            </w:pPr>
+            <w:r>
+              <w:rPr>
+                <w:rFonts w:ascii="Calibri" w:hAnsi="Calibri" w:cs="Calibri"/>
+                <w:color w:val="000000"/>
+                <w:sz w:val="16"/>
+                <w:szCs w:val="16"/>
+              </w:rPr>
+              <w:t>3.4</w:t>
+            </w:r>
+          </w:p>
+        </w:tc>
+      </w:tr>
+      <w:tr>
+        <w:trPr>
+          <w:cantSplit/>
+        </w:trPr>
+        <w:tc>
+          <w:tcPr>
+            <w:tcW w:w="3261" w:type="dxa"/>
+            <w:tcBorders>
+              <w:top w:val="single" w:sz="6" w:space="0" w:color="BFBFBF"/>
+              <w:left w:val="single" w:sz="4" w:space="0" w:color="BFBFBF"/>
+              <w:bottom w:val="single" w:sz="4" w:space="0" w:color="BFBFBF"/>
+              <w:right w:val="single" w:sz="6" w:space="0" w:color="BFBFBF"/>
+            </w:tcBorders>
+            <w:shd w:val="clear" w:color="auto" w:fill="FFFFFF"/>
+            <w:hideMark/>
+          </w:tcPr>
+          <w:p>
+            <w:pPr>
+              <w:keepLines/>
+              <w:widowControl w:val="0"/>
+              <w:autoSpaceDE w:val="0"/>
+              <w:autoSpaceDN w:val="0"/>
+              <w:adjustRightInd w:val="0"/>
+              <w:spacing w:after="0" w:line="240" w:lineRule="auto"/>
+              <w:ind w:left="108" w:right="107"/>
+              <w:rPr>
+                <w:rFonts w:ascii="Arial" w:hAnsi="Arial" w:cs="Arial"/>
+                <w:color w:val="000000"/>
+                <w:sz w:val="18"/>
+                <w:szCs w:val="18"/>
+              </w:rPr>
+            </w:pPr>
+            <w:r>
+              <w:rPr>
+                <w:rFonts w:ascii="Calibri" w:hAnsi="Calibri" w:cs="Calibri"/>
+                <w:color w:val="000000"/>
+                <w:sz w:val="16"/>
+                <w:szCs w:val="16"/>
+              </w:rPr>
+              <w:t>nm3sdo_dynseg.pkw</w:t>
+            </w:r>
+          </w:p>
+        </w:tc>
+        <w:tc>
+          <w:tcPr>
+            <w:tcW w:w="1275" w:type="dxa"/>
+            <w:tcBorders>
+              <w:top w:val="single" w:sz="6" w:space="0" w:color="BFBFBF"/>
+              <w:left w:val="single" w:sz="6" w:space="0" w:color="BFBFBF"/>
+              <w:bottom w:val="single" w:sz="4" w:space="0" w:color="BFBFBF"/>
+              <w:right w:val="single" w:sz="4" w:space="0" w:color="BFBFBF"/>
+            </w:tcBorders>
+            <w:shd w:val="clear" w:color="auto" w:fill="FFFFFF"/>
+            <w:hideMark/>
+          </w:tcPr>
+          <w:p>
+            <w:pPr>
+              <w:keepLines/>
+              <w:widowControl w:val="0"/>
+              <w:autoSpaceDE w:val="0"/>
+              <w:autoSpaceDN w:val="0"/>
+              <w:adjustRightInd w:val="0"/>
+              <w:spacing w:after="0" w:line="240" w:lineRule="auto"/>
+              <w:ind w:left="109" w:right="92"/>
+              <w:rPr>
+                <w:rFonts w:ascii="Arial" w:hAnsi="Arial" w:cs="Arial"/>
+                <w:color w:val="000000"/>
+                <w:sz w:val="18"/>
+                <w:szCs w:val="18"/>
+              </w:rPr>
+            </w:pPr>
+            <w:r>
+              <w:rPr>
+                <w:rFonts w:ascii="Calibri" w:hAnsi="Calibri" w:cs="Calibri"/>
+                <w:color w:val="000000"/>
+                <w:sz w:val="16"/>
+                <w:szCs w:val="16"/>
+              </w:rPr>
+              <w:t>3.4</w:t>
+            </w:r>
+          </w:p>
+        </w:tc>
+      </w:tr>
+      <w:tr>
+        <w:trPr>
+          <w:cantSplit/>
+        </w:trPr>
+        <w:tc>
+          <w:tcPr>
+            <w:tcW w:w="3261" w:type="dxa"/>
+            <w:tcBorders>
+              <w:top w:val="single" w:sz="6" w:space="0" w:color="BFBFBF"/>
+              <w:left w:val="single" w:sz="4" w:space="0" w:color="BFBFBF"/>
+              <w:bottom w:val="single" w:sz="4" w:space="0" w:color="BFBFBF"/>
+              <w:right w:val="single" w:sz="6" w:space="0" w:color="BFBFBF"/>
+            </w:tcBorders>
+            <w:shd w:val="clear" w:color="auto" w:fill="FFFFFF"/>
+            <w:hideMark/>
+          </w:tcPr>
+          <w:p>
+            <w:pPr>
+              <w:keepLines/>
+              <w:widowControl w:val="0"/>
+              <w:autoSpaceDE w:val="0"/>
+              <w:autoSpaceDN w:val="0"/>
+              <w:adjustRightInd w:val="0"/>
+              <w:spacing w:after="0" w:line="240" w:lineRule="auto"/>
+              <w:ind w:left="108" w:right="107"/>
+              <w:rPr>
+                <w:rFonts w:ascii="Arial" w:hAnsi="Arial" w:cs="Arial"/>
+                <w:color w:val="000000"/>
+                <w:sz w:val="18"/>
+                <w:szCs w:val="18"/>
+              </w:rPr>
+            </w:pPr>
+            <w:r>
+              <w:rPr>
+                <w:rFonts w:ascii="Calibri" w:hAnsi="Calibri" w:cs="Calibri"/>
+                <w:color w:val="000000"/>
+                <w:sz w:val="16"/>
+                <w:szCs w:val="16"/>
+              </w:rPr>
+              <w:t>nm3split.pkw (Norfolk Spec)</w:t>
+            </w:r>
+          </w:p>
+        </w:tc>
+        <w:tc>
+          <w:tcPr>
+            <w:tcW w:w="1275" w:type="dxa"/>
+            <w:tcBorders>
+              <w:top w:val="single" w:sz="6" w:space="0" w:color="BFBFBF"/>
+              <w:left w:val="single" w:sz="6" w:space="0" w:color="BFBFBF"/>
+              <w:bottom w:val="single" w:sz="4" w:space="0" w:color="BFBFBF"/>
+              <w:right w:val="single" w:sz="4" w:space="0" w:color="BFBFBF"/>
+            </w:tcBorders>
+            <w:shd w:val="clear" w:color="auto" w:fill="FFFFFF"/>
+            <w:hideMark/>
+          </w:tcPr>
+          <w:p>
+            <w:pPr>
+              <w:keepLines/>
+              <w:widowControl w:val="0"/>
+              <w:autoSpaceDE w:val="0"/>
+              <w:autoSpaceDN w:val="0"/>
+              <w:adjustRightInd w:val="0"/>
+              <w:spacing w:after="0" w:line="240" w:lineRule="auto"/>
+              <w:ind w:left="109" w:right="92"/>
+              <w:rPr>
+                <w:rFonts w:ascii="Arial" w:hAnsi="Arial" w:cs="Arial"/>
+                <w:color w:val="000000"/>
+                <w:sz w:val="18"/>
+                <w:szCs w:val="18"/>
+              </w:rPr>
+            </w:pPr>
+            <w:r>
+              <w:rPr>
+                <w:rFonts w:ascii="Calibri" w:hAnsi="Calibri" w:cs="Calibri"/>
+                <w:color w:val="000000"/>
+                <w:sz w:val="16"/>
+                <w:szCs w:val="16"/>
+              </w:rPr>
+              <w:t>3.4</w:t>
+            </w:r>
+          </w:p>
+        </w:tc>
+      </w:tr>
+      <w:tr>
+        <w:trPr>
+          <w:cantSplit/>
+        </w:trPr>
+        <w:tc>
+          <w:tcPr>
+            <w:tcW w:w="3261" w:type="dxa"/>
+            <w:tcBorders>
+              <w:top w:val="single" w:sz="6" w:space="0" w:color="BFBFBF"/>
+              <w:left w:val="single" w:sz="4" w:space="0" w:color="BFBFBF"/>
+              <w:bottom w:val="single" w:sz="4" w:space="0" w:color="BFBFBF"/>
+              <w:right w:val="single" w:sz="6" w:space="0" w:color="BFBFBF"/>
+            </w:tcBorders>
+            <w:shd w:val="clear" w:color="auto" w:fill="FFFFFF"/>
+            <w:hideMark/>
+          </w:tcPr>
+          <w:p>
+            <w:pPr>
+              <w:keepLines/>
+              <w:widowControl w:val="0"/>
+              <w:autoSpaceDE w:val="0"/>
+              <w:autoSpaceDN w:val="0"/>
+              <w:adjustRightInd w:val="0"/>
+              <w:spacing w:after="0" w:line="240" w:lineRule="auto"/>
+              <w:ind w:left="108" w:right="107"/>
+              <w:rPr>
+                <w:rFonts w:ascii="Arial" w:hAnsi="Arial" w:cs="Arial"/>
+                <w:color w:val="000000"/>
+                <w:sz w:val="18"/>
+                <w:szCs w:val="18"/>
+              </w:rPr>
+            </w:pPr>
+            <w:r>
+              <w:rPr>
+                <w:rFonts w:ascii="Calibri" w:hAnsi="Calibri" w:cs="Calibri"/>
+                <w:color w:val="000000"/>
+                <w:sz w:val="16"/>
+                <w:szCs w:val="16"/>
+              </w:rPr>
+              <w:t>nm3undo.pkw (Norfolk Spec)</w:t>
+            </w:r>
+          </w:p>
+        </w:tc>
+        <w:tc>
+          <w:tcPr>
+            <w:tcW w:w="1275" w:type="dxa"/>
+            <w:tcBorders>
+              <w:top w:val="single" w:sz="6" w:space="0" w:color="BFBFBF"/>
+              <w:left w:val="single" w:sz="6" w:space="0" w:color="BFBFBF"/>
+              <w:bottom w:val="single" w:sz="4" w:space="0" w:color="BFBFBF"/>
+              <w:right w:val="single" w:sz="4" w:space="0" w:color="BFBFBF"/>
+            </w:tcBorders>
+            <w:shd w:val="clear" w:color="auto" w:fill="FFFFFF"/>
+            <w:hideMark/>
+          </w:tcPr>
+          <w:p>
+            <w:pPr>
+              <w:keepLines/>
+              <w:widowControl w:val="0"/>
+              <w:autoSpaceDE w:val="0"/>
+              <w:autoSpaceDN w:val="0"/>
+              <w:adjustRightInd w:val="0"/>
+              <w:spacing w:after="0" w:line="240" w:lineRule="auto"/>
+              <w:ind w:left="109" w:right="92"/>
+              <w:rPr>
+                <w:rFonts w:ascii="Arial" w:hAnsi="Arial" w:cs="Arial"/>
+                <w:color w:val="000000"/>
+                <w:sz w:val="18"/>
+                <w:szCs w:val="18"/>
+              </w:rPr>
+            </w:pPr>
+            <w:r>
+              <w:rPr>
+                <w:rFonts w:ascii="Calibri" w:hAnsi="Calibri" w:cs="Calibri"/>
+                <w:color w:val="000000"/>
+                <w:sz w:val="16"/>
+                <w:szCs w:val="16"/>
+              </w:rPr>
+              <w:t>3.4</w:t>
+            </w:r>
+          </w:p>
+        </w:tc>
+      </w:tr>
+      <w:tr>
+        <w:trPr>
+          <w:cantSplit/>
+        </w:trPr>
+        <w:tc>
+          <w:tcPr>
+            <w:tcW w:w="3261" w:type="dxa"/>
+            <w:tcBorders>
+              <w:top w:val="single" w:sz="6" w:space="0" w:color="BFBFBF"/>
+              <w:left w:val="single" w:sz="4" w:space="0" w:color="BFBFBF"/>
+              <w:bottom w:val="single" w:sz="4" w:space="0" w:color="BFBFBF"/>
+              <w:right w:val="single" w:sz="6" w:space="0" w:color="BFBFBF"/>
+            </w:tcBorders>
+            <w:shd w:val="clear" w:color="auto" w:fill="FFFFFF"/>
+            <w:hideMark/>
+          </w:tcPr>
+          <w:p>
+            <w:pPr>
+              <w:keepLines/>
+              <w:widowControl w:val="0"/>
+              <w:autoSpaceDE w:val="0"/>
+              <w:autoSpaceDN w:val="0"/>
+              <w:adjustRightInd w:val="0"/>
+              <w:spacing w:after="0" w:line="240" w:lineRule="auto"/>
+              <w:ind w:left="108" w:right="107"/>
+              <w:rPr>
+                <w:rFonts w:ascii="Arial" w:hAnsi="Arial" w:cs="Arial"/>
+                <w:color w:val="000000"/>
+                <w:sz w:val="18"/>
+                <w:szCs w:val="18"/>
+              </w:rPr>
+            </w:pPr>
+            <w:r>
+              <w:rPr>
+                <w:rFonts w:ascii="Calibri" w:hAnsi="Calibri" w:cs="Calibri"/>
+                <w:color w:val="000000"/>
+                <w:sz w:val="16"/>
+                <w:szCs w:val="16"/>
+              </w:rPr>
+              <w:t>nm_4300_fix7.sql</w:t>
+            </w:r>
+          </w:p>
+        </w:tc>
+        <w:tc>
+          <w:tcPr>
+            <w:tcW w:w="1275" w:type="dxa"/>
+            <w:tcBorders>
+              <w:top w:val="single" w:sz="6" w:space="0" w:color="BFBFBF"/>
+              <w:left w:val="single" w:sz="6" w:space="0" w:color="BFBFBF"/>
+              <w:bottom w:val="single" w:sz="4" w:space="0" w:color="BFBFBF"/>
+              <w:right w:val="single" w:sz="4" w:space="0" w:color="BFBFBF"/>
+            </w:tcBorders>
+            <w:shd w:val="clear" w:color="auto" w:fill="FFFFFF"/>
+            <w:hideMark/>
+          </w:tcPr>
+          <w:p>
+            <w:pPr>
+              <w:keepLines/>
+              <w:widowControl w:val="0"/>
+              <w:autoSpaceDE w:val="0"/>
+              <w:autoSpaceDN w:val="0"/>
+              <w:adjustRightInd w:val="0"/>
+              <w:spacing w:after="0" w:line="240" w:lineRule="auto"/>
+              <w:ind w:left="109" w:right="92"/>
+              <w:rPr>
+                <w:rFonts w:ascii="Arial" w:hAnsi="Arial" w:cs="Arial"/>
+                <w:color w:val="000000"/>
+                <w:sz w:val="18"/>
+                <w:szCs w:val="18"/>
+              </w:rPr>
+            </w:pPr>
+            <w:r>
+              <w:rPr>
+                <w:rFonts w:ascii="Calibri" w:hAnsi="Calibri" w:cs="Calibri"/>
+                <w:color w:val="000000"/>
+                <w:sz w:val="16"/>
+                <w:szCs w:val="16"/>
+              </w:rPr>
               <w:t>3.1</w:t>
             </w:r>
           </w:p>
@@ -1878,6 +3193,7 @@
                 <w:szCs w:val="18"/>
               </w:rPr>
             </w:pPr>
+            <w:proofErr w:type="spellStart"/>
             <w:r>
               <w:rPr>
                 <w:rFonts w:ascii="Calibri" w:hAnsi="Calibri" w:cs="Calibri"/>
@@ -1885,836 +3201,9 @@
                 <w:sz w:val="16"/>
                 <w:szCs w:val="16"/>
               </w:rPr>
-              <w:t>nm0305.fmx (Norfolk Specific)</w:t>
+              <w:t>xncc_herm_xsp.pkh</w:t>
             </w:r>
-          </w:p>
-        </w:tc>
-        <w:tc>
-          <w:tcPr>
-            <w:tcW w:w="1275" w:type="dxa"/>
-            <w:tcBorders>
-              <w:top w:val="single" w:sz="6" w:space="0" w:color="BFBFBF"/>
-              <w:left w:val="single" w:sz="6" w:space="0" w:color="BFBFBF"/>
-              <w:bottom w:val="single" w:sz="4" w:space="0" w:color="BFBFBF"/>
-              <w:right w:val="single" w:sz="4" w:space="0" w:color="BFBFBF"/>
-            </w:tcBorders>
-            <w:shd w:val="clear" w:color="auto" w:fill="FFFFFF"/>
-            <w:hideMark/>
-          </w:tcPr>
-          <w:p>
-            <w:pPr>
-              <w:keepLines/>
-              <w:widowControl w:val="0"/>
-              <w:autoSpaceDE w:val="0"/>
-              <w:autoSpaceDN w:val="0"/>
-              <w:adjustRightInd w:val="0"/>
-              <w:spacing w:after="0" w:line="240" w:lineRule="auto"/>
-              <w:ind w:left="109" w:right="92"/>
-              <w:rPr>
-                <w:rFonts w:ascii="Arial" w:hAnsi="Arial" w:cs="Arial"/>
-                <w:color w:val="000000"/>
-                <w:sz w:val="18"/>
-                <w:szCs w:val="18"/>
-              </w:rPr>
-            </w:pPr>
-            <w:r>
-              <w:rPr>
-                <w:rFonts w:ascii="Calibri" w:hAnsi="Calibri" w:cs="Calibri"/>
-                <w:color w:val="000000"/>
-                <w:sz w:val="16"/>
-                <w:szCs w:val="16"/>
-              </w:rPr>
-              <w:t>3.0</w:t>
-            </w:r>
-          </w:p>
-        </w:tc>
-      </w:tr>
-      <w:tr>
-        <w:trPr>
-          <w:cantSplit/>
-        </w:trPr>
-        <w:tc>
-          <w:tcPr>
-            <w:tcW w:w="3261" w:type="dxa"/>
-            <w:tcBorders>
-              <w:top w:val="single" w:sz="6" w:space="0" w:color="BFBFBF"/>
-              <w:left w:val="single" w:sz="4" w:space="0" w:color="BFBFBF"/>
-              <w:bottom w:val="single" w:sz="4" w:space="0" w:color="BFBFBF"/>
-              <w:right w:val="single" w:sz="6" w:space="0" w:color="BFBFBF"/>
-            </w:tcBorders>
-            <w:shd w:val="clear" w:color="auto" w:fill="FFFFFF"/>
-            <w:hideMark/>
-          </w:tcPr>
-          <w:p>
-            <w:pPr>
-              <w:keepLines/>
-              <w:widowControl w:val="0"/>
-              <w:autoSpaceDE w:val="0"/>
-              <w:autoSpaceDN w:val="0"/>
-              <w:adjustRightInd w:val="0"/>
-              <w:spacing w:after="0" w:line="240" w:lineRule="auto"/>
-              <w:ind w:left="108" w:right="107"/>
-              <w:rPr>
-                <w:rFonts w:ascii="Arial" w:hAnsi="Arial" w:cs="Arial"/>
-                <w:color w:val="000000"/>
-                <w:sz w:val="18"/>
-                <w:szCs w:val="18"/>
-              </w:rPr>
-            </w:pPr>
-            <w:r>
-              <w:rPr>
-                <w:rFonts w:ascii="Calibri" w:hAnsi="Calibri" w:cs="Calibri"/>
-                <w:color w:val="000000"/>
-                <w:sz w:val="16"/>
-                <w:szCs w:val="16"/>
-              </w:rPr>
-              <w:t>XSPOFFSET metadata.sql</w:t>
-            </w:r>
-          </w:p>
-        </w:tc>
-        <w:tc>
-          <w:tcPr>
-            <w:tcW w:w="1275" w:type="dxa"/>
-            <w:tcBorders>
-              <w:top w:val="single" w:sz="6" w:space="0" w:color="BFBFBF"/>
-              <w:left w:val="single" w:sz="6" w:space="0" w:color="BFBFBF"/>
-              <w:bottom w:val="single" w:sz="4" w:space="0" w:color="BFBFBF"/>
-              <w:right w:val="single" w:sz="4" w:space="0" w:color="BFBFBF"/>
-            </w:tcBorders>
-            <w:shd w:val="clear" w:color="auto" w:fill="FFFFFF"/>
-            <w:hideMark/>
-          </w:tcPr>
-          <w:p>
-            <w:pPr>
-              <w:keepLines/>
-              <w:widowControl w:val="0"/>
-              <w:autoSpaceDE w:val="0"/>
-              <w:autoSpaceDN w:val="0"/>
-              <w:adjustRightInd w:val="0"/>
-              <w:spacing w:after="0" w:line="240" w:lineRule="auto"/>
-              <w:ind w:left="109" w:right="92"/>
-              <w:rPr>
-                <w:rFonts w:ascii="Arial" w:hAnsi="Arial" w:cs="Arial"/>
-                <w:color w:val="000000"/>
-                <w:sz w:val="18"/>
-                <w:szCs w:val="18"/>
-              </w:rPr>
-            </w:pPr>
-            <w:r>
-              <w:rPr>
-                <w:rFonts w:ascii="Calibri" w:hAnsi="Calibri" w:cs="Calibri"/>
-                <w:color w:val="000000"/>
-                <w:sz w:val="16"/>
-                <w:szCs w:val="16"/>
-              </w:rPr>
-              <w:t>3.0</w:t>
-            </w:r>
-          </w:p>
-        </w:tc>
-      </w:tr>
-      <w:tr>
-        <w:trPr>
-          <w:cantSplit/>
-        </w:trPr>
-        <w:tc>
-          <w:tcPr>
-            <w:tcW w:w="3261" w:type="dxa"/>
-            <w:tcBorders>
-              <w:top w:val="single" w:sz="6" w:space="0" w:color="BFBFBF"/>
-              <w:left w:val="single" w:sz="4" w:space="0" w:color="BFBFBF"/>
-              <w:bottom w:val="single" w:sz="4" w:space="0" w:color="BFBFBF"/>
-              <w:right w:val="single" w:sz="6" w:space="0" w:color="BFBFBF"/>
-            </w:tcBorders>
-            <w:shd w:val="clear" w:color="auto" w:fill="FFFFFF"/>
-            <w:hideMark/>
-          </w:tcPr>
-          <w:p>
-            <w:pPr>
-              <w:keepLines/>
-              <w:widowControl w:val="0"/>
-              <w:autoSpaceDE w:val="0"/>
-              <w:autoSpaceDN w:val="0"/>
-              <w:adjustRightInd w:val="0"/>
-              <w:spacing w:after="0" w:line="240" w:lineRule="auto"/>
-              <w:ind w:left="108" w:right="107"/>
-              <w:rPr>
-                <w:rFonts w:ascii="Arial" w:hAnsi="Arial" w:cs="Arial"/>
-                <w:color w:val="000000"/>
-                <w:sz w:val="18"/>
-                <w:szCs w:val="18"/>
-              </w:rPr>
-            </w:pPr>
-            <w:r>
-              <w:rPr>
-                <w:rFonts w:ascii="Calibri" w:hAnsi="Calibri" w:cs="Calibri"/>
-                <w:color w:val="000000"/>
-                <w:sz w:val="16"/>
-                <w:szCs w:val="16"/>
-              </w:rPr>
-              <w:t>herm_xsp.sql</w:t>
-            </w:r>
-          </w:p>
-        </w:tc>
-        <w:tc>
-          <w:tcPr>
-            <w:tcW w:w="1275" w:type="dxa"/>
-            <w:tcBorders>
-              <w:top w:val="single" w:sz="6" w:space="0" w:color="BFBFBF"/>
-              <w:left w:val="single" w:sz="6" w:space="0" w:color="BFBFBF"/>
-              <w:bottom w:val="single" w:sz="4" w:space="0" w:color="BFBFBF"/>
-              <w:right w:val="single" w:sz="4" w:space="0" w:color="BFBFBF"/>
-            </w:tcBorders>
-            <w:shd w:val="clear" w:color="auto" w:fill="FFFFFF"/>
-            <w:hideMark/>
-          </w:tcPr>
-          <w:p>
-            <w:pPr>
-              <w:keepLines/>
-              <w:widowControl w:val="0"/>
-              <w:autoSpaceDE w:val="0"/>
-              <w:autoSpaceDN w:val="0"/>
-              <w:adjustRightInd w:val="0"/>
-              <w:spacing w:after="0" w:line="240" w:lineRule="auto"/>
-              <w:ind w:left="109" w:right="92"/>
-              <w:rPr>
-                <w:rFonts w:ascii="Arial" w:hAnsi="Arial" w:cs="Arial"/>
-                <w:color w:val="000000"/>
-                <w:sz w:val="18"/>
-                <w:szCs w:val="18"/>
-              </w:rPr>
-            </w:pPr>
-            <w:r>
-              <w:rPr>
-                <w:rFonts w:ascii="Calibri" w:hAnsi="Calibri" w:cs="Calibri"/>
-                <w:color w:val="000000"/>
-                <w:sz w:val="16"/>
-                <w:szCs w:val="16"/>
-              </w:rPr>
-              <w:t>3.3</w:t>
-            </w:r>
-          </w:p>
-        </w:tc>
-      </w:tr>
-      <w:tr>
-        <w:trPr>
-          <w:cantSplit/>
-        </w:trPr>
-        <w:tc>
-          <w:tcPr>
-            <w:tcW w:w="3261" w:type="dxa"/>
-            <w:tcBorders>
-              <w:top w:val="single" w:sz="6" w:space="0" w:color="BFBFBF"/>
-              <w:left w:val="single" w:sz="4" w:space="0" w:color="BFBFBF"/>
-              <w:bottom w:val="single" w:sz="4" w:space="0" w:color="BFBFBF"/>
-              <w:right w:val="single" w:sz="6" w:space="0" w:color="BFBFBF"/>
-            </w:tcBorders>
-            <w:shd w:val="clear" w:color="auto" w:fill="FFFFFF"/>
-            <w:hideMark/>
-          </w:tcPr>
-          <w:p>
-            <w:pPr>
-              <w:keepLines/>
-              <w:widowControl w:val="0"/>
-              <w:autoSpaceDE w:val="0"/>
-              <w:autoSpaceDN w:val="0"/>
-              <w:adjustRightInd w:val="0"/>
-              <w:spacing w:after="0" w:line="240" w:lineRule="auto"/>
-              <w:ind w:left="108" w:right="107"/>
-              <w:rPr>
-                <w:rFonts w:ascii="Arial" w:hAnsi="Arial" w:cs="Arial"/>
-                <w:color w:val="000000"/>
-                <w:sz w:val="18"/>
-                <w:szCs w:val="18"/>
-              </w:rPr>
-            </w:pPr>
-            <w:r>
-              <w:rPr>
-                <w:rFonts w:ascii="Calibri" w:hAnsi="Calibri" w:cs="Calibri"/>
-                <w:color w:val="000000"/>
-                <w:sz w:val="16"/>
-                <w:szCs w:val="16"/>
-              </w:rPr>
-              <w:t>ins_nm_members.trg</w:t>
-            </w:r>
-          </w:p>
-        </w:tc>
-        <w:tc>
-          <w:tcPr>
-            <w:tcW w:w="1275" w:type="dxa"/>
-            <w:tcBorders>
-              <w:top w:val="single" w:sz="6" w:space="0" w:color="BFBFBF"/>
-              <w:left w:val="single" w:sz="6" w:space="0" w:color="BFBFBF"/>
-              <w:bottom w:val="single" w:sz="4" w:space="0" w:color="BFBFBF"/>
-              <w:right w:val="single" w:sz="4" w:space="0" w:color="BFBFBF"/>
-            </w:tcBorders>
-            <w:shd w:val="clear" w:color="auto" w:fill="FFFFFF"/>
-            <w:hideMark/>
-          </w:tcPr>
-          <w:p>
-            <w:pPr>
-              <w:keepLines/>
-              <w:widowControl w:val="0"/>
-              <w:autoSpaceDE w:val="0"/>
-              <w:autoSpaceDN w:val="0"/>
-              <w:adjustRightInd w:val="0"/>
-              <w:spacing w:after="0" w:line="240" w:lineRule="auto"/>
-              <w:ind w:left="109" w:right="92"/>
-              <w:rPr>
-                <w:rFonts w:ascii="Arial" w:hAnsi="Arial" w:cs="Arial"/>
-                <w:color w:val="000000"/>
-                <w:sz w:val="18"/>
-                <w:szCs w:val="18"/>
-              </w:rPr>
-            </w:pPr>
-            <w:r>
-              <w:rPr>
-                <w:rFonts w:ascii="Calibri" w:hAnsi="Calibri" w:cs="Calibri"/>
-                <w:color w:val="000000"/>
-                <w:sz w:val="16"/>
-                <w:szCs w:val="16"/>
-              </w:rPr>
-              <w:t>3.4</w:t>
-            </w:r>
-          </w:p>
-        </w:tc>
-      </w:tr>
-      <w:tr>
-        <w:trPr>
-          <w:cantSplit/>
-        </w:trPr>
-        <w:tc>
-          <w:tcPr>
-            <w:tcW w:w="3261" w:type="dxa"/>
-            <w:tcBorders>
-              <w:top w:val="single" w:sz="6" w:space="0" w:color="BFBFBF"/>
-              <w:left w:val="single" w:sz="4" w:space="0" w:color="BFBFBF"/>
-              <w:bottom w:val="single" w:sz="4" w:space="0" w:color="BFBFBF"/>
-              <w:right w:val="single" w:sz="6" w:space="0" w:color="BFBFBF"/>
-            </w:tcBorders>
-            <w:shd w:val="clear" w:color="auto" w:fill="FFFFFF"/>
-          </w:tcPr>
-          <w:p>
-            <w:pPr>
-              <w:keepLines/>
-              <w:widowControl w:val="0"/>
-              <w:autoSpaceDE w:val="0"/>
-              <w:autoSpaceDN w:val="0"/>
-              <w:adjustRightInd w:val="0"/>
-              <w:spacing w:after="0" w:line="240" w:lineRule="auto"/>
-              <w:ind w:left="108" w:right="107"/>
-              <w:rPr>
-                <w:rFonts w:ascii="Calibri" w:hAnsi="Calibri" w:cs="Calibri"/>
-                <w:color w:val="000000"/>
-                <w:sz w:val="16"/>
-                <w:szCs w:val="16"/>
-              </w:rPr>
-            </w:pPr>
-            <w:r>
-              <w:rPr>
-                <w:rFonts w:ascii="Calibri" w:hAnsi="Calibri" w:cs="Calibri"/>
-                <w:color w:val="000000"/>
-                <w:sz w:val="16"/>
-                <w:szCs w:val="16"/>
-              </w:rPr>
-              <w:t>nm3invval.pkw (Norfolk Spec)</w:t>
-            </w:r>
-          </w:p>
-        </w:tc>
-        <w:tc>
-          <w:tcPr>
-            <w:tcW w:w="1275" w:type="dxa"/>
-            <w:tcBorders>
-              <w:top w:val="single" w:sz="6" w:space="0" w:color="BFBFBF"/>
-              <w:left w:val="single" w:sz="6" w:space="0" w:color="BFBFBF"/>
-              <w:bottom w:val="single" w:sz="4" w:space="0" w:color="BFBFBF"/>
-              <w:right w:val="single" w:sz="4" w:space="0" w:color="BFBFBF"/>
-            </w:tcBorders>
-            <w:shd w:val="clear" w:color="auto" w:fill="FFFFFF"/>
-          </w:tcPr>
-          <w:p>
-            <w:pPr>
-              <w:keepLines/>
-              <w:widowControl w:val="0"/>
-              <w:autoSpaceDE w:val="0"/>
-              <w:autoSpaceDN w:val="0"/>
-              <w:adjustRightInd w:val="0"/>
-              <w:spacing w:after="0" w:line="240" w:lineRule="auto"/>
-              <w:ind w:left="109" w:right="92"/>
-              <w:rPr>
-                <w:rFonts w:ascii="Calibri" w:hAnsi="Calibri" w:cs="Calibri"/>
-                <w:color w:val="000000"/>
-                <w:sz w:val="16"/>
-                <w:szCs w:val="16"/>
-              </w:rPr>
-            </w:pPr>
-            <w:r>
-              <w:rPr>
-                <w:rFonts w:ascii="Calibri" w:hAnsi="Calibri" w:cs="Calibri"/>
-                <w:color w:val="000000"/>
-                <w:sz w:val="16"/>
-                <w:szCs w:val="16"/>
-              </w:rPr>
-              <w:t>3.0</w:t>
-            </w:r>
-          </w:p>
-        </w:tc>
-      </w:tr>
-      <w:tr>
-        <w:trPr>
-          <w:cantSplit/>
-        </w:trPr>
-        <w:tc>
-          <w:tcPr>
-            <w:tcW w:w="3261" w:type="dxa"/>
-            <w:tcBorders>
-              <w:top w:val="single" w:sz="6" w:space="0" w:color="BFBFBF"/>
-              <w:left w:val="single" w:sz="4" w:space="0" w:color="BFBFBF"/>
-              <w:bottom w:val="single" w:sz="4" w:space="0" w:color="BFBFBF"/>
-              <w:right w:val="single" w:sz="6" w:space="0" w:color="BFBFBF"/>
-            </w:tcBorders>
-            <w:shd w:val="clear" w:color="auto" w:fill="FFFFFF"/>
-            <w:hideMark/>
-          </w:tcPr>
-          <w:p>
-            <w:pPr>
-              <w:keepLines/>
-              <w:widowControl w:val="0"/>
-              <w:autoSpaceDE w:val="0"/>
-              <w:autoSpaceDN w:val="0"/>
-              <w:adjustRightInd w:val="0"/>
-              <w:spacing w:after="0" w:line="240" w:lineRule="auto"/>
-              <w:ind w:left="108" w:right="107"/>
-              <w:rPr>
-                <w:rFonts w:ascii="Arial" w:hAnsi="Arial" w:cs="Arial"/>
-                <w:color w:val="000000"/>
-                <w:sz w:val="18"/>
-                <w:szCs w:val="18"/>
-              </w:rPr>
-            </w:pPr>
-            <w:r>
-              <w:rPr>
-                <w:rFonts w:ascii="Calibri" w:hAnsi="Calibri" w:cs="Calibri"/>
-                <w:color w:val="000000"/>
-                <w:sz w:val="16"/>
-                <w:szCs w:val="16"/>
-              </w:rPr>
-              <w:t>nm3merge.pkw (Norfolk Spec)</w:t>
-            </w:r>
-          </w:p>
-        </w:tc>
-        <w:tc>
-          <w:tcPr>
-            <w:tcW w:w="1275" w:type="dxa"/>
-            <w:tcBorders>
-              <w:top w:val="single" w:sz="6" w:space="0" w:color="BFBFBF"/>
-              <w:left w:val="single" w:sz="6" w:space="0" w:color="BFBFBF"/>
-              <w:bottom w:val="single" w:sz="4" w:space="0" w:color="BFBFBF"/>
-              <w:right w:val="single" w:sz="4" w:space="0" w:color="BFBFBF"/>
-            </w:tcBorders>
-            <w:shd w:val="clear" w:color="auto" w:fill="FFFFFF"/>
-            <w:hideMark/>
-          </w:tcPr>
-          <w:p>
-            <w:pPr>
-              <w:keepLines/>
-              <w:widowControl w:val="0"/>
-              <w:autoSpaceDE w:val="0"/>
-              <w:autoSpaceDN w:val="0"/>
-              <w:adjustRightInd w:val="0"/>
-              <w:spacing w:after="0" w:line="240" w:lineRule="auto"/>
-              <w:ind w:left="109" w:right="92"/>
-              <w:rPr>
-                <w:rFonts w:ascii="Arial" w:hAnsi="Arial" w:cs="Arial"/>
-                <w:color w:val="000000"/>
-                <w:sz w:val="18"/>
-                <w:szCs w:val="18"/>
-              </w:rPr>
-            </w:pPr>
-            <w:r>
-              <w:rPr>
-                <w:rFonts w:ascii="Calibri" w:hAnsi="Calibri" w:cs="Calibri"/>
-                <w:color w:val="000000"/>
-                <w:sz w:val="16"/>
-                <w:szCs w:val="16"/>
-              </w:rPr>
-              <w:t>3.2</w:t>
-            </w:r>
-          </w:p>
-        </w:tc>
-      </w:tr>
-      <w:tr>
-        <w:trPr>
-          <w:cantSplit/>
-        </w:trPr>
-        <w:tc>
-          <w:tcPr>
-            <w:tcW w:w="3261" w:type="dxa"/>
-            <w:tcBorders>
-              <w:top w:val="single" w:sz="6" w:space="0" w:color="BFBFBF"/>
-              <w:left w:val="single" w:sz="4" w:space="0" w:color="BFBFBF"/>
-              <w:bottom w:val="single" w:sz="4" w:space="0" w:color="BFBFBF"/>
-              <w:right w:val="single" w:sz="6" w:space="0" w:color="BFBFBF"/>
-            </w:tcBorders>
-            <w:shd w:val="clear" w:color="auto" w:fill="FFFFFF"/>
-            <w:hideMark/>
-          </w:tcPr>
-          <w:p>
-            <w:pPr>
-              <w:keepLines/>
-              <w:widowControl w:val="0"/>
-              <w:autoSpaceDE w:val="0"/>
-              <w:autoSpaceDN w:val="0"/>
-              <w:adjustRightInd w:val="0"/>
-              <w:spacing w:after="0" w:line="240" w:lineRule="auto"/>
-              <w:ind w:left="108" w:right="107"/>
-              <w:rPr>
-                <w:rFonts w:ascii="Arial" w:hAnsi="Arial" w:cs="Arial"/>
-                <w:color w:val="000000"/>
-                <w:sz w:val="18"/>
-                <w:szCs w:val="18"/>
-              </w:rPr>
-            </w:pPr>
-            <w:r>
-              <w:rPr>
-                <w:rFonts w:ascii="Calibri" w:hAnsi="Calibri" w:cs="Calibri"/>
-                <w:color w:val="000000"/>
-                <w:sz w:val="16"/>
-                <w:szCs w:val="16"/>
-              </w:rPr>
-              <w:t>nm3reclass.pkw (Norfolk Spec)</w:t>
-            </w:r>
-          </w:p>
-        </w:tc>
-        <w:tc>
-          <w:tcPr>
-            <w:tcW w:w="1275" w:type="dxa"/>
-            <w:tcBorders>
-              <w:top w:val="single" w:sz="6" w:space="0" w:color="BFBFBF"/>
-              <w:left w:val="single" w:sz="6" w:space="0" w:color="BFBFBF"/>
-              <w:bottom w:val="single" w:sz="4" w:space="0" w:color="BFBFBF"/>
-              <w:right w:val="single" w:sz="4" w:space="0" w:color="BFBFBF"/>
-            </w:tcBorders>
-            <w:shd w:val="clear" w:color="auto" w:fill="FFFFFF"/>
-            <w:hideMark/>
-          </w:tcPr>
-          <w:p>
-            <w:pPr>
-              <w:keepLines/>
-              <w:widowControl w:val="0"/>
-              <w:autoSpaceDE w:val="0"/>
-              <w:autoSpaceDN w:val="0"/>
-              <w:adjustRightInd w:val="0"/>
-              <w:spacing w:after="0" w:line="240" w:lineRule="auto"/>
-              <w:ind w:left="109" w:right="92"/>
-              <w:rPr>
-                <w:rFonts w:ascii="Arial" w:hAnsi="Arial" w:cs="Arial"/>
-                <w:color w:val="000000"/>
-                <w:sz w:val="18"/>
-                <w:szCs w:val="18"/>
-              </w:rPr>
-            </w:pPr>
-            <w:r>
-              <w:rPr>
-                <w:rFonts w:ascii="Calibri" w:hAnsi="Calibri" w:cs="Calibri"/>
-                <w:color w:val="000000"/>
-                <w:sz w:val="16"/>
-                <w:szCs w:val="16"/>
-              </w:rPr>
-              <w:t>3.2</w:t>
-            </w:r>
-          </w:p>
-        </w:tc>
-      </w:tr>
-      <w:tr>
-        <w:trPr>
-          <w:cantSplit/>
-        </w:trPr>
-        <w:tc>
-          <w:tcPr>
-            <w:tcW w:w="3261" w:type="dxa"/>
-            <w:tcBorders>
-              <w:top w:val="single" w:sz="6" w:space="0" w:color="BFBFBF"/>
-              <w:left w:val="single" w:sz="4" w:space="0" w:color="BFBFBF"/>
-              <w:bottom w:val="single" w:sz="4" w:space="0" w:color="BFBFBF"/>
-              <w:right w:val="single" w:sz="6" w:space="0" w:color="BFBFBF"/>
-            </w:tcBorders>
-            <w:shd w:val="clear" w:color="auto" w:fill="FFFFFF"/>
-            <w:hideMark/>
-          </w:tcPr>
-          <w:p>
-            <w:pPr>
-              <w:keepLines/>
-              <w:widowControl w:val="0"/>
-              <w:autoSpaceDE w:val="0"/>
-              <w:autoSpaceDN w:val="0"/>
-              <w:adjustRightInd w:val="0"/>
-              <w:spacing w:after="0" w:line="240" w:lineRule="auto"/>
-              <w:ind w:left="108" w:right="107"/>
-              <w:rPr>
-                <w:rFonts w:ascii="Arial" w:hAnsi="Arial" w:cs="Arial"/>
-                <w:color w:val="000000"/>
-                <w:sz w:val="18"/>
-                <w:szCs w:val="18"/>
-              </w:rPr>
-            </w:pPr>
-            <w:r>
-              <w:rPr>
-                <w:rFonts w:ascii="Calibri" w:hAnsi="Calibri" w:cs="Calibri"/>
-                <w:color w:val="000000"/>
-                <w:sz w:val="16"/>
-                <w:szCs w:val="16"/>
-              </w:rPr>
-              <w:t>nm3replace.pkw (Norfolk Spec)</w:t>
-            </w:r>
-          </w:p>
-        </w:tc>
-        <w:tc>
-          <w:tcPr>
-            <w:tcW w:w="1275" w:type="dxa"/>
-            <w:tcBorders>
-              <w:top w:val="single" w:sz="6" w:space="0" w:color="BFBFBF"/>
-              <w:left w:val="single" w:sz="6" w:space="0" w:color="BFBFBF"/>
-              <w:bottom w:val="single" w:sz="4" w:space="0" w:color="BFBFBF"/>
-              <w:right w:val="single" w:sz="4" w:space="0" w:color="BFBFBF"/>
-            </w:tcBorders>
-            <w:shd w:val="clear" w:color="auto" w:fill="FFFFFF"/>
-            <w:hideMark/>
-          </w:tcPr>
-          <w:p>
-            <w:pPr>
-              <w:keepLines/>
-              <w:widowControl w:val="0"/>
-              <w:autoSpaceDE w:val="0"/>
-              <w:autoSpaceDN w:val="0"/>
-              <w:adjustRightInd w:val="0"/>
-              <w:spacing w:after="0" w:line="240" w:lineRule="auto"/>
-              <w:ind w:left="109" w:right="92"/>
-              <w:rPr>
-                <w:rFonts w:ascii="Arial" w:hAnsi="Arial" w:cs="Arial"/>
-                <w:color w:val="000000"/>
-                <w:sz w:val="18"/>
-                <w:szCs w:val="18"/>
-              </w:rPr>
-            </w:pPr>
-            <w:r>
-              <w:rPr>
-                <w:rFonts w:ascii="Calibri" w:hAnsi="Calibri" w:cs="Calibri"/>
-                <w:color w:val="000000"/>
-                <w:sz w:val="16"/>
-                <w:szCs w:val="16"/>
-              </w:rPr>
-              <w:t>3.5</w:t>
-            </w:r>
-          </w:p>
-        </w:tc>
-      </w:tr>
-      <w:tr>
-        <w:trPr>
-          <w:cantSplit/>
-        </w:trPr>
-        <w:tc>
-          <w:tcPr>
-            <w:tcW w:w="3261" w:type="dxa"/>
-            <w:tcBorders>
-              <w:top w:val="single" w:sz="6" w:space="0" w:color="BFBFBF"/>
-              <w:left w:val="single" w:sz="4" w:space="0" w:color="BFBFBF"/>
-              <w:bottom w:val="single" w:sz="4" w:space="0" w:color="BFBFBF"/>
-              <w:right w:val="single" w:sz="6" w:space="0" w:color="BFBFBF"/>
-            </w:tcBorders>
-            <w:shd w:val="clear" w:color="auto" w:fill="FFFFFF"/>
-            <w:hideMark/>
-          </w:tcPr>
-          <w:p>
-            <w:pPr>
-              <w:keepLines/>
-              <w:widowControl w:val="0"/>
-              <w:autoSpaceDE w:val="0"/>
-              <w:autoSpaceDN w:val="0"/>
-              <w:adjustRightInd w:val="0"/>
-              <w:spacing w:after="0" w:line="240" w:lineRule="auto"/>
-              <w:ind w:left="108" w:right="107"/>
-              <w:rPr>
-                <w:rFonts w:ascii="Arial" w:hAnsi="Arial" w:cs="Arial"/>
-                <w:color w:val="000000"/>
-                <w:sz w:val="18"/>
-                <w:szCs w:val="18"/>
-              </w:rPr>
-            </w:pPr>
-            <w:r>
-              <w:rPr>
-                <w:rFonts w:ascii="Calibri" w:hAnsi="Calibri" w:cs="Calibri"/>
-                <w:color w:val="000000"/>
-                <w:sz w:val="16"/>
-                <w:szCs w:val="16"/>
-              </w:rPr>
-              <w:t>nm3sdm.pkw (Norfolk Spec)</w:t>
-            </w:r>
-          </w:p>
-        </w:tc>
-        <w:tc>
-          <w:tcPr>
-            <w:tcW w:w="1275" w:type="dxa"/>
-            <w:tcBorders>
-              <w:top w:val="single" w:sz="6" w:space="0" w:color="BFBFBF"/>
-              <w:left w:val="single" w:sz="6" w:space="0" w:color="BFBFBF"/>
-              <w:bottom w:val="single" w:sz="4" w:space="0" w:color="BFBFBF"/>
-              <w:right w:val="single" w:sz="4" w:space="0" w:color="BFBFBF"/>
-            </w:tcBorders>
-            <w:shd w:val="clear" w:color="auto" w:fill="FFFFFF"/>
-            <w:hideMark/>
-          </w:tcPr>
-          <w:p>
-            <w:pPr>
-              <w:keepLines/>
-              <w:widowControl w:val="0"/>
-              <w:autoSpaceDE w:val="0"/>
-              <w:autoSpaceDN w:val="0"/>
-              <w:adjustRightInd w:val="0"/>
-              <w:spacing w:after="0" w:line="240" w:lineRule="auto"/>
-              <w:ind w:left="109" w:right="92"/>
-              <w:rPr>
-                <w:rFonts w:ascii="Arial" w:hAnsi="Arial" w:cs="Arial"/>
-                <w:color w:val="000000"/>
-                <w:sz w:val="18"/>
-                <w:szCs w:val="18"/>
-              </w:rPr>
-            </w:pPr>
-            <w:r>
-              <w:rPr>
-                <w:rFonts w:ascii="Calibri" w:hAnsi="Calibri" w:cs="Calibri"/>
-                <w:color w:val="000000"/>
-                <w:sz w:val="16"/>
-                <w:szCs w:val="16"/>
-              </w:rPr>
-              <w:t>3.3</w:t>
-            </w:r>
-          </w:p>
-        </w:tc>
-      </w:tr>
-      <w:tr>
-        <w:trPr>
-          <w:cantSplit/>
-        </w:trPr>
-        <w:tc>
-          <w:tcPr>
-            <w:tcW w:w="3261" w:type="dxa"/>
-            <w:tcBorders>
-              <w:top w:val="single" w:sz="6" w:space="0" w:color="BFBFBF"/>
-              <w:left w:val="single" w:sz="4" w:space="0" w:color="BFBFBF"/>
-              <w:bottom w:val="single" w:sz="4" w:space="0" w:color="BFBFBF"/>
-              <w:right w:val="single" w:sz="6" w:space="0" w:color="BFBFBF"/>
-            </w:tcBorders>
-            <w:shd w:val="clear" w:color="auto" w:fill="FFFFFF"/>
-            <w:hideMark/>
-          </w:tcPr>
-          <w:p>
-            <w:pPr>
-              <w:keepLines/>
-              <w:widowControl w:val="0"/>
-              <w:autoSpaceDE w:val="0"/>
-              <w:autoSpaceDN w:val="0"/>
-              <w:adjustRightInd w:val="0"/>
-              <w:spacing w:after="0" w:line="240" w:lineRule="auto"/>
-              <w:ind w:left="108" w:right="107"/>
-              <w:rPr>
-                <w:rFonts w:ascii="Arial" w:hAnsi="Arial" w:cs="Arial"/>
-                <w:color w:val="000000"/>
-                <w:sz w:val="18"/>
-                <w:szCs w:val="18"/>
-              </w:rPr>
-            </w:pPr>
-            <w:r>
-              <w:rPr>
-                <w:rFonts w:ascii="Calibri" w:hAnsi="Calibri" w:cs="Calibri"/>
-                <w:color w:val="000000"/>
-                <w:sz w:val="16"/>
-                <w:szCs w:val="16"/>
-              </w:rPr>
-              <w:t>nm3sdo.pkw (Norfolk Spec)</w:t>
-            </w:r>
-          </w:p>
-        </w:tc>
-        <w:tc>
-          <w:tcPr>
-            <w:tcW w:w="1275" w:type="dxa"/>
-            <w:tcBorders>
-              <w:top w:val="single" w:sz="6" w:space="0" w:color="BFBFBF"/>
-              <w:left w:val="single" w:sz="6" w:space="0" w:color="BFBFBF"/>
-              <w:bottom w:val="single" w:sz="4" w:space="0" w:color="BFBFBF"/>
-              <w:right w:val="single" w:sz="4" w:space="0" w:color="BFBFBF"/>
-            </w:tcBorders>
-            <w:shd w:val="clear" w:color="auto" w:fill="FFFFFF"/>
-            <w:hideMark/>
-          </w:tcPr>
-          <w:p>
-            <w:pPr>
-              <w:keepLines/>
-              <w:widowControl w:val="0"/>
-              <w:autoSpaceDE w:val="0"/>
-              <w:autoSpaceDN w:val="0"/>
-              <w:adjustRightInd w:val="0"/>
-              <w:spacing w:after="0" w:line="240" w:lineRule="auto"/>
-              <w:ind w:left="109" w:right="92"/>
-              <w:rPr>
-                <w:rFonts w:ascii="Arial" w:hAnsi="Arial" w:cs="Arial"/>
-                <w:color w:val="000000"/>
-                <w:sz w:val="18"/>
-                <w:szCs w:val="18"/>
-              </w:rPr>
-            </w:pPr>
-            <w:r>
-              <w:rPr>
-                <w:rFonts w:ascii="Calibri" w:hAnsi="Calibri" w:cs="Calibri"/>
-                <w:color w:val="000000"/>
-                <w:sz w:val="16"/>
-                <w:szCs w:val="16"/>
-              </w:rPr>
-              <w:t>3.3</w:t>
-            </w:r>
-          </w:p>
-        </w:tc>
-      </w:tr>
-      <w:tr>
-        <w:trPr>
-          <w:cantSplit/>
-        </w:trPr>
-        <w:tc>
-          <w:tcPr>
-            <w:tcW w:w="3261" w:type="dxa"/>
-            <w:tcBorders>
-              <w:top w:val="single" w:sz="6" w:space="0" w:color="BFBFBF"/>
-              <w:left w:val="single" w:sz="4" w:space="0" w:color="BFBFBF"/>
-              <w:bottom w:val="single" w:sz="4" w:space="0" w:color="BFBFBF"/>
-              <w:right w:val="single" w:sz="6" w:space="0" w:color="BFBFBF"/>
-            </w:tcBorders>
-            <w:shd w:val="clear" w:color="auto" w:fill="FFFFFF"/>
-            <w:hideMark/>
-          </w:tcPr>
-          <w:p>
-            <w:pPr>
-              <w:keepLines/>
-              <w:widowControl w:val="0"/>
-              <w:autoSpaceDE w:val="0"/>
-              <w:autoSpaceDN w:val="0"/>
-              <w:adjustRightInd w:val="0"/>
-              <w:spacing w:after="0" w:line="240" w:lineRule="auto"/>
-              <w:ind w:left="108" w:right="107"/>
-              <w:rPr>
-                <w:rFonts w:ascii="Arial" w:hAnsi="Arial" w:cs="Arial"/>
-                <w:color w:val="000000"/>
-                <w:sz w:val="18"/>
-                <w:szCs w:val="18"/>
-              </w:rPr>
-            </w:pPr>
-            <w:r>
-              <w:rPr>
-                <w:rFonts w:ascii="Calibri" w:hAnsi="Calibri" w:cs="Calibri"/>
-                <w:color w:val="000000"/>
-                <w:sz w:val="16"/>
-                <w:szCs w:val="16"/>
-              </w:rPr>
-              <w:t>nm3sdo_dynseg.pkh</w:t>
-            </w:r>
+            <w:proofErr w:type="spellEnd"/>
           </w:p>
         </w:tc>
         <w:tc>
@@ -2789,6 +3278,7 @@
                 <w:szCs w:val="18"/>
               </w:rPr>
             </w:pPr>
+            <w:proofErr w:type="spellStart"/>
             <w:r>
               <w:rPr>
                 <w:rFonts w:ascii="Calibri" w:hAnsi="Calibri" w:cs="Calibri"/>
@@ -2796,8 +3286,9 @@
                 <w:sz w:val="16"/>
                 <w:szCs w:val="16"/>
               </w:rPr>
-              <w:t>nm3sdo_dynseg.pkw</w:t>
+              <w:t>xncc_herm_xsp.pkw</w:t>
             </w:r>
+            <w:proofErr w:type="spellEnd"/>
           </w:p>
         </w:tc>
         <w:tc>
@@ -2835,423 +3326,10 @@
                 <w:sz w:val="16"/>
                 <w:szCs w:val="16"/>
               </w:rPr>
-              <w:t>3.4</w:t>
+              <w:t>3.8</w:t>
             </w:r>
-          </w:p>
-        </w:tc>
-      </w:tr>
-      <w:tr>
-        <w:trPr>
-          <w:cantSplit/>
-        </w:trPr>
-        <w:tc>
-          <w:tcPr>
-            <w:tcW w:w="3261" w:type="dxa"/>
-            <w:tcBorders>
-              <w:top w:val="single" w:sz="6" w:space="0" w:color="BFBFBF"/>
-              <w:left w:val="single" w:sz="4" w:space="0" w:color="BFBFBF"/>
-              <w:bottom w:val="single" w:sz="4" w:space="0" w:color="BFBFBF"/>
-              <w:right w:val="single" w:sz="6" w:space="0" w:color="BFBFBF"/>
-            </w:tcBorders>
-            <w:shd w:val="clear" w:color="auto" w:fill="FFFFFF"/>
-            <w:hideMark/>
-          </w:tcPr>
-          <w:p>
-            <w:pPr>
-              <w:keepLines/>
-              <w:widowControl w:val="0"/>
-              <w:autoSpaceDE w:val="0"/>
-              <w:autoSpaceDN w:val="0"/>
-              <w:adjustRightInd w:val="0"/>
-              <w:spacing w:after="0" w:line="240" w:lineRule="auto"/>
-              <w:ind w:left="108" w:right="107"/>
-              <w:rPr>
-                <w:rFonts w:ascii="Arial" w:hAnsi="Arial" w:cs="Arial"/>
-                <w:color w:val="000000"/>
-                <w:sz w:val="18"/>
-                <w:szCs w:val="18"/>
-              </w:rPr>
-            </w:pPr>
-            <w:r>
-              <w:rPr>
-                <w:rFonts w:ascii="Calibri" w:hAnsi="Calibri" w:cs="Calibri"/>
-                <w:color w:val="000000"/>
-                <w:sz w:val="16"/>
-                <w:szCs w:val="16"/>
-              </w:rPr>
-              <w:t>nm3split.pkw (Norfolk Spec)</w:t>
-            </w:r>
-          </w:p>
-        </w:tc>
-        <w:tc>
-          <w:tcPr>
-            <w:tcW w:w="1275" w:type="dxa"/>
-            <w:tcBorders>
-              <w:top w:val="single" w:sz="6" w:space="0" w:color="BFBFBF"/>
-              <w:left w:val="single" w:sz="6" w:space="0" w:color="BFBFBF"/>
-              <w:bottom w:val="single" w:sz="4" w:space="0" w:color="BFBFBF"/>
-              <w:right w:val="single" w:sz="4" w:space="0" w:color="BFBFBF"/>
-            </w:tcBorders>
-            <w:shd w:val="clear" w:color="auto" w:fill="FFFFFF"/>
-            <w:hideMark/>
-          </w:tcPr>
-          <w:p>
-            <w:pPr>
-              <w:keepLines/>
-              <w:widowControl w:val="0"/>
-              <w:autoSpaceDE w:val="0"/>
-              <w:autoSpaceDN w:val="0"/>
-              <w:adjustRightInd w:val="0"/>
-              <w:spacing w:after="0" w:line="240" w:lineRule="auto"/>
-              <w:ind w:left="109" w:right="92"/>
-              <w:rPr>
-                <w:rFonts w:ascii="Arial" w:hAnsi="Arial" w:cs="Arial"/>
-                <w:color w:val="000000"/>
-                <w:sz w:val="18"/>
-                <w:szCs w:val="18"/>
-              </w:rPr>
-            </w:pPr>
-            <w:r>
-              <w:rPr>
-                <w:rFonts w:ascii="Calibri" w:hAnsi="Calibri" w:cs="Calibri"/>
-                <w:color w:val="000000"/>
-                <w:sz w:val="16"/>
-                <w:szCs w:val="16"/>
-              </w:rPr>
-              <w:t>3.4</w:t>
-            </w:r>
-          </w:p>
-        </w:tc>
-      </w:tr>
-      <w:tr>
-        <w:trPr>
-          <w:cantSplit/>
-        </w:trPr>
-        <w:tc>
-          <w:tcPr>
-            <w:tcW w:w="3261" w:type="dxa"/>
-            <w:tcBorders>
-              <w:top w:val="single" w:sz="6" w:space="0" w:color="BFBFBF"/>
-              <w:left w:val="single" w:sz="4" w:space="0" w:color="BFBFBF"/>
-              <w:bottom w:val="single" w:sz="4" w:space="0" w:color="BFBFBF"/>
-              <w:right w:val="single" w:sz="6" w:space="0" w:color="BFBFBF"/>
-            </w:tcBorders>
-            <w:shd w:val="clear" w:color="auto" w:fill="FFFFFF"/>
-            <w:hideMark/>
-          </w:tcPr>
-          <w:p>
-            <w:pPr>
-              <w:keepLines/>
-              <w:widowControl w:val="0"/>
-              <w:autoSpaceDE w:val="0"/>
-              <w:autoSpaceDN w:val="0"/>
-              <w:adjustRightInd w:val="0"/>
-              <w:spacing w:after="0" w:line="240" w:lineRule="auto"/>
-              <w:ind w:left="108" w:right="107"/>
-              <w:rPr>
-                <w:rFonts w:ascii="Arial" w:hAnsi="Arial" w:cs="Arial"/>
-                <w:color w:val="000000"/>
-                <w:sz w:val="18"/>
-                <w:szCs w:val="18"/>
-              </w:rPr>
-            </w:pPr>
-            <w:r>
-              <w:rPr>
-                <w:rFonts w:ascii="Calibri" w:hAnsi="Calibri" w:cs="Calibri"/>
-                <w:color w:val="000000"/>
-                <w:sz w:val="16"/>
-                <w:szCs w:val="16"/>
-              </w:rPr>
-              <w:t>nm3undo.pkw (Norfolk Spec)</w:t>
-            </w:r>
-          </w:p>
-        </w:tc>
-        <w:tc>
-          <w:tcPr>
-            <w:tcW w:w="1275" w:type="dxa"/>
-            <w:tcBorders>
-              <w:top w:val="single" w:sz="6" w:space="0" w:color="BFBFBF"/>
-              <w:left w:val="single" w:sz="6" w:space="0" w:color="BFBFBF"/>
-              <w:bottom w:val="single" w:sz="4" w:space="0" w:color="BFBFBF"/>
-              <w:right w:val="single" w:sz="4" w:space="0" w:color="BFBFBF"/>
-            </w:tcBorders>
-            <w:shd w:val="clear" w:color="auto" w:fill="FFFFFF"/>
-            <w:hideMark/>
-          </w:tcPr>
-          <w:p>
-            <w:pPr>
-              <w:keepLines/>
-              <w:widowControl w:val="0"/>
-              <w:autoSpaceDE w:val="0"/>
-              <w:autoSpaceDN w:val="0"/>
-              <w:adjustRightInd w:val="0"/>
-              <w:spacing w:after="0" w:line="240" w:lineRule="auto"/>
-              <w:ind w:left="109" w:right="92"/>
-              <w:rPr>
-                <w:rFonts w:ascii="Arial" w:hAnsi="Arial" w:cs="Arial"/>
-                <w:color w:val="000000"/>
-                <w:sz w:val="18"/>
-                <w:szCs w:val="18"/>
-              </w:rPr>
-            </w:pPr>
-            <w:r>
-              <w:rPr>
-                <w:rFonts w:ascii="Calibri" w:hAnsi="Calibri" w:cs="Calibri"/>
-                <w:color w:val="000000"/>
-                <w:sz w:val="16"/>
-                <w:szCs w:val="16"/>
-              </w:rPr>
-              <w:t>3.4</w:t>
-            </w:r>
-          </w:p>
-        </w:tc>
-      </w:tr>
-      <w:tr>
-        <w:trPr>
-          <w:cantSplit/>
-        </w:trPr>
-        <w:tc>
-          <w:tcPr>
-            <w:tcW w:w="3261" w:type="dxa"/>
-            <w:tcBorders>
-              <w:top w:val="single" w:sz="6" w:space="0" w:color="BFBFBF"/>
-              <w:left w:val="single" w:sz="4" w:space="0" w:color="BFBFBF"/>
-              <w:bottom w:val="single" w:sz="4" w:space="0" w:color="BFBFBF"/>
-              <w:right w:val="single" w:sz="6" w:space="0" w:color="BFBFBF"/>
-            </w:tcBorders>
-            <w:shd w:val="clear" w:color="auto" w:fill="FFFFFF"/>
-            <w:hideMark/>
-          </w:tcPr>
-          <w:p>
-            <w:pPr>
-              <w:keepLines/>
-              <w:widowControl w:val="0"/>
-              <w:autoSpaceDE w:val="0"/>
-              <w:autoSpaceDN w:val="0"/>
-              <w:adjustRightInd w:val="0"/>
-              <w:spacing w:after="0" w:line="240" w:lineRule="auto"/>
-              <w:ind w:left="108" w:right="107"/>
-              <w:rPr>
-                <w:rFonts w:ascii="Arial" w:hAnsi="Arial" w:cs="Arial"/>
-                <w:color w:val="000000"/>
-                <w:sz w:val="18"/>
-                <w:szCs w:val="18"/>
-              </w:rPr>
-            </w:pPr>
-            <w:r>
-              <w:rPr>
-                <w:rFonts w:ascii="Calibri" w:hAnsi="Calibri" w:cs="Calibri"/>
-                <w:color w:val="000000"/>
-                <w:sz w:val="16"/>
-                <w:szCs w:val="16"/>
-              </w:rPr>
-              <w:t>nm_4300_fix7.sql</w:t>
-            </w:r>
-          </w:p>
-        </w:tc>
-        <w:tc>
-          <w:tcPr>
-            <w:tcW w:w="1275" w:type="dxa"/>
-            <w:tcBorders>
-              <w:top w:val="single" w:sz="6" w:space="0" w:color="BFBFBF"/>
-              <w:left w:val="single" w:sz="6" w:space="0" w:color="BFBFBF"/>
-              <w:bottom w:val="single" w:sz="4" w:space="0" w:color="BFBFBF"/>
-              <w:right w:val="single" w:sz="4" w:space="0" w:color="BFBFBF"/>
-            </w:tcBorders>
-            <w:shd w:val="clear" w:color="auto" w:fill="FFFFFF"/>
-            <w:hideMark/>
-          </w:tcPr>
-          <w:p>
-            <w:pPr>
-              <w:keepLines/>
-              <w:widowControl w:val="0"/>
-              <w:autoSpaceDE w:val="0"/>
-              <w:autoSpaceDN w:val="0"/>
-              <w:adjustRightInd w:val="0"/>
-              <w:spacing w:after="0" w:line="240" w:lineRule="auto"/>
-              <w:ind w:left="109" w:right="92"/>
-              <w:rPr>
-                <w:rFonts w:ascii="Arial" w:hAnsi="Arial" w:cs="Arial"/>
-                <w:color w:val="000000"/>
-                <w:sz w:val="18"/>
-                <w:szCs w:val="18"/>
-              </w:rPr>
-            </w:pPr>
-            <w:r>
-              <w:rPr>
-                <w:rFonts w:ascii="Calibri" w:hAnsi="Calibri" w:cs="Calibri"/>
-                <w:color w:val="000000"/>
-                <w:sz w:val="16"/>
-                <w:szCs w:val="16"/>
-              </w:rPr>
-              <w:t>3.1</w:t>
-            </w:r>
-          </w:p>
-        </w:tc>
-      </w:tr>
-      <w:tr>
-        <w:trPr>
-          <w:cantSplit/>
-        </w:trPr>
-        <w:tc>
-          <w:tcPr>
-            <w:tcW w:w="3261" w:type="dxa"/>
-            <w:tcBorders>
-              <w:top w:val="single" w:sz="6" w:space="0" w:color="BFBFBF"/>
-              <w:left w:val="single" w:sz="4" w:space="0" w:color="BFBFBF"/>
-              <w:bottom w:val="single" w:sz="4" w:space="0" w:color="BFBFBF"/>
-              <w:right w:val="single" w:sz="6" w:space="0" w:color="BFBFBF"/>
-            </w:tcBorders>
-            <w:shd w:val="clear" w:color="auto" w:fill="FFFFFF"/>
-            <w:hideMark/>
-          </w:tcPr>
-          <w:p>
-            <w:pPr>
-              <w:keepLines/>
-              <w:widowControl w:val="0"/>
-              <w:autoSpaceDE w:val="0"/>
-              <w:autoSpaceDN w:val="0"/>
-              <w:adjustRightInd w:val="0"/>
-              <w:spacing w:after="0" w:line="240" w:lineRule="auto"/>
-              <w:ind w:left="108" w:right="107"/>
-              <w:rPr>
-                <w:rFonts w:ascii="Arial" w:hAnsi="Arial" w:cs="Arial"/>
-                <w:color w:val="000000"/>
-                <w:sz w:val="18"/>
-                <w:szCs w:val="18"/>
-              </w:rPr>
-            </w:pPr>
-            <w:r>
-              <w:rPr>
-                <w:rFonts w:ascii="Calibri" w:hAnsi="Calibri" w:cs="Calibri"/>
-                <w:color w:val="000000"/>
-                <w:sz w:val="16"/>
-                <w:szCs w:val="16"/>
-              </w:rPr>
-              <w:t>xncc_herm_xsp.pkh</w:t>
-            </w:r>
-          </w:p>
-        </w:tc>
-        <w:tc>
-          <w:tcPr>
-            <w:tcW w:w="1275" w:type="dxa"/>
-            <w:tcBorders>
-              <w:top w:val="single" w:sz="6" w:space="0" w:color="BFBFBF"/>
-              <w:left w:val="single" w:sz="6" w:space="0" w:color="BFBFBF"/>
-              <w:bottom w:val="single" w:sz="4" w:space="0" w:color="BFBFBF"/>
-              <w:right w:val="single" w:sz="4" w:space="0" w:color="BFBFBF"/>
-            </w:tcBorders>
-            <w:shd w:val="clear" w:color="auto" w:fill="FFFFFF"/>
-            <w:hideMark/>
-          </w:tcPr>
-          <w:p>
-            <w:pPr>
-              <w:keepLines/>
-              <w:widowControl w:val="0"/>
-              <w:autoSpaceDE w:val="0"/>
-              <w:autoSpaceDN w:val="0"/>
-              <w:adjustRightInd w:val="0"/>
-              <w:spacing w:after="0" w:line="240" w:lineRule="auto"/>
-              <w:ind w:left="109" w:right="92"/>
-              <w:rPr>
-                <w:rFonts w:ascii="Arial" w:hAnsi="Arial" w:cs="Arial"/>
-                <w:color w:val="000000"/>
-                <w:sz w:val="18"/>
-                <w:szCs w:val="18"/>
-              </w:rPr>
-            </w:pPr>
-            <w:r>
-              <w:rPr>
-                <w:rFonts w:ascii="Calibri" w:hAnsi="Calibri" w:cs="Calibri"/>
-                <w:color w:val="000000"/>
-                <w:sz w:val="16"/>
-                <w:szCs w:val="16"/>
-              </w:rPr>
-              <w:t>3.4</w:t>
-            </w:r>
-          </w:p>
-        </w:tc>
-      </w:tr>
-      <w:tr>
-        <w:trPr>
-          <w:cantSplit/>
-        </w:trPr>
-        <w:tc>
-          <w:tcPr>
-            <w:tcW w:w="3261" w:type="dxa"/>
-            <w:tcBorders>
-              <w:top w:val="single" w:sz="6" w:space="0" w:color="BFBFBF"/>
-              <w:left w:val="single" w:sz="4" w:space="0" w:color="BFBFBF"/>
-              <w:bottom w:val="single" w:sz="4" w:space="0" w:color="BFBFBF"/>
-              <w:right w:val="single" w:sz="6" w:space="0" w:color="BFBFBF"/>
-            </w:tcBorders>
-            <w:shd w:val="clear" w:color="auto" w:fill="FFFFFF"/>
-            <w:hideMark/>
-          </w:tcPr>
-          <w:p>
-            <w:pPr>
-              <w:keepLines/>
-              <w:widowControl w:val="0"/>
-              <w:autoSpaceDE w:val="0"/>
-              <w:autoSpaceDN w:val="0"/>
-              <w:adjustRightInd w:val="0"/>
-              <w:spacing w:after="0" w:line="240" w:lineRule="auto"/>
-              <w:ind w:left="108" w:right="107"/>
-              <w:rPr>
-                <w:rFonts w:ascii="Arial" w:hAnsi="Arial" w:cs="Arial"/>
-                <w:color w:val="000000"/>
-                <w:sz w:val="18"/>
-                <w:szCs w:val="18"/>
-              </w:rPr>
-            </w:pPr>
-            <w:r>
-              <w:rPr>
-                <w:rFonts w:ascii="Calibri" w:hAnsi="Calibri" w:cs="Calibri"/>
-                <w:color w:val="000000"/>
-                <w:sz w:val="16"/>
-                <w:szCs w:val="16"/>
-              </w:rPr>
-              <w:t>xncc_herm_xsp.pkw</w:t>
-            </w:r>
-          </w:p>
-        </w:tc>
-        <w:tc>
-          <w:tcPr>
-            <w:tcW w:w="1275" w:type="dxa"/>
-            <w:tcBorders>
-              <w:top w:val="single" w:sz="6" w:space="0" w:color="BFBFBF"/>
-              <w:left w:val="single" w:sz="6" w:space="0" w:color="BFBFBF"/>
-              <w:bottom w:val="single" w:sz="4" w:space="0" w:color="BFBFBF"/>
-              <w:right w:val="single" w:sz="4" w:space="0" w:color="BFBFBF"/>
-            </w:tcBorders>
-            <w:shd w:val="clear" w:color="auto" w:fill="FFFFFF"/>
-            <w:hideMark/>
-          </w:tcPr>
-          <w:p>
-            <w:pPr>
-              <w:keepLines/>
-              <w:widowControl w:val="0"/>
-              <w:autoSpaceDE w:val="0"/>
-              <w:autoSpaceDN w:val="0"/>
-              <w:adjustRightInd w:val="0"/>
-              <w:spacing w:after="0" w:line="240" w:lineRule="auto"/>
-              <w:ind w:left="109" w:right="92"/>
-              <w:rPr>
-                <w:rFonts w:ascii="Arial" w:hAnsi="Arial" w:cs="Arial"/>
-                <w:color w:val="000000"/>
-                <w:sz w:val="18"/>
-                <w:szCs w:val="18"/>
-              </w:rPr>
-            </w:pPr>
-            <w:r>
-              <w:rPr>
-                <w:rFonts w:ascii="Calibri" w:hAnsi="Calibri" w:cs="Calibri"/>
-                <w:color w:val="000000"/>
-                <w:sz w:val="16"/>
-                <w:szCs w:val="16"/>
-              </w:rPr>
-              <w:t>3.4</w:t>
-            </w:r>
+            <w:bookmarkStart w:id="0" w:name="_GoBack"/>
+            <w:bookmarkEnd w:id="0"/>
           </w:p>
         </w:tc>
       </w:tr>
@@ -3287,6 +3365,7 @@
                 <w:szCs w:val="18"/>
               </w:rPr>
             </w:pPr>
+            <w:proofErr w:type="spellStart"/>
             <w:r>
               <w:rPr>
                 <w:rFonts w:ascii="Calibri" w:hAnsi="Calibri" w:cs="Calibri"/>
@@ -3296,6 +3375,7 @@
               </w:rPr>
               <w:t>xncc_refresh_offsets.trg</w:t>
             </w:r>
+            <w:proofErr w:type="spellEnd"/>
           </w:p>
         </w:tc>
         <w:tc>
@@ -3369,6 +3449,7 @@
                 <w:szCs w:val="16"/>
               </w:rPr>
             </w:pPr>
+            <w:proofErr w:type="spellStart"/>
             <w:r>
               <w:rPr>
                 <w:rFonts w:ascii="Calibri" w:hAnsi="Calibri" w:cs="Calibri"/>
@@ -3376,7 +3457,17 @@
                 <w:sz w:val="16"/>
                 <w:szCs w:val="16"/>
               </w:rPr>
-              <w:t>xsp_restraints.vw (Norfolk Spec)</w:t>
+              <w:t>xsp_restraints.vw</w:t>
+            </w:r>
+            <w:proofErr w:type="spellEnd"/>
+            <w:r>
+              <w:rPr>
+                <w:rFonts w:ascii="Calibri" w:hAnsi="Calibri" w:cs="Calibri"/>
+                <w:color w:val="000000"/>
+                <w:sz w:val="16"/>
+                <w:szCs w:val="16"/>
+              </w:rPr>
+              <w:t xml:space="preserve"> (Norfolk Spec)</w:t>
             </w:r>
           </w:p>
         </w:tc>
@@ -3450,6 +3541,7 @@
                 <w:szCs w:val="16"/>
               </w:rPr>
             </w:pPr>
+            <w:proofErr w:type="spellStart"/>
             <w:r>
               <w:rPr>
                 <w:rFonts w:ascii="Calibri" w:hAnsi="Calibri" w:cs="Calibri"/>
@@ -3459,8 +3551,6 @@
               </w:rPr>
               <w:t>x</w:t>
             </w:r>
-            <w:bookmarkStart w:id="0" w:name="_GoBack"/>
-            <w:bookmarkEnd w:id="0"/>
             <w:r>
               <w:rPr>
                 <w:rFonts w:ascii="Calibri" w:hAnsi="Calibri" w:cs="Calibri"/>
@@ -3468,7 +3558,17 @@
                 <w:sz w:val="16"/>
                 <w:szCs w:val="16"/>
               </w:rPr>
-              <w:t>sp_reversal.vw (Norfolk Spec)</w:t>
+              <w:t>sp_reversal.vw</w:t>
+            </w:r>
+            <w:proofErr w:type="spellEnd"/>
+            <w:r>
+              <w:rPr>
+                <w:rFonts w:ascii="Calibri" w:hAnsi="Calibri" w:cs="Calibri"/>
+                <w:color w:val="000000"/>
+                <w:sz w:val="16"/>
+                <w:szCs w:val="16"/>
+              </w:rPr>
+              <w:t xml:space="preserve"> (Norfolk Spec)</w:t>
             </w:r>
           </w:p>
         </w:tc>
@@ -3796,7 +3896,27 @@
           <w:sz w:val="18"/>
           <w:szCs w:val="18"/>
         </w:rPr>
-        <w:t xml:space="preserve"> (all datums must be included in this route type)</w:t>
+        <w:t xml:space="preserve"> (all </w:t>
+      </w:r>
+      <w:proofErr w:type="spellStart"/>
+      <w:r>
+        <w:rPr>
+          <w:rFonts w:ascii="Arial" w:hAnsi="Arial" w:cs="Arial"/>
+          <w:color w:val="000000"/>
+          <w:sz w:val="18"/>
+          <w:szCs w:val="18"/>
+        </w:rPr>
+        <w:t>datums</w:t>
+      </w:r>
+      <w:proofErr w:type="spellEnd"/>
+      <w:r>
+        <w:rPr>
+          <w:rFonts w:ascii="Arial" w:hAnsi="Arial" w:cs="Arial"/>
+          <w:color w:val="000000"/>
+          <w:sz w:val="18"/>
+          <w:szCs w:val="18"/>
+        </w:rPr>
+        <w:t xml:space="preserve"> must be included in this route type)</w:t>
       </w:r>
     </w:p>
     <w:p>
@@ -3998,6 +4118,7 @@
       <w:r>
         <w:t xml:space="preserve"> </w:t>
       </w:r>
+      <w:proofErr w:type="spellStart"/>
       <w:r>
         <w:rPr>
           <w:rFonts w:ascii="Arial" w:hAnsi="Arial" w:cs="Arial"/>
@@ -4007,6 +4128,7 @@
         </w:rPr>
         <w:t>ins_herm_xsp</w:t>
       </w:r>
+      <w:proofErr w:type="spellEnd"/>
       <w:r>
         <w:rPr>
           <w:rFonts w:ascii="Arial" w:hAnsi="Arial" w:cs="Arial"/>
@@ -4330,7 +4452,47 @@
                 <w:sz w:val="18"/>
                 <w:szCs w:val="18"/>
               </w:rPr>
-              <w:t xml:space="preserve"> Once generated, the shapes should be offset  from the centreline based on the herm_xsp table data. The theme XSP column should be set to IIT_X_SECT.</w:t>
+              <w:t xml:space="preserve"> Once generated, the shapes should be </w:t>
+            </w:r>
+            <w:proofErr w:type="gramStart"/>
+            <w:r>
+              <w:rPr>
+                <w:rFonts w:ascii="Arial" w:hAnsi="Arial" w:cs="Arial"/>
+                <w:color w:val="000000"/>
+                <w:sz w:val="18"/>
+                <w:szCs w:val="18"/>
+              </w:rPr>
+              <w:t>offset  from</w:t>
+            </w:r>
+            <w:proofErr w:type="gramEnd"/>
+            <w:r>
+              <w:rPr>
+                <w:rFonts w:ascii="Arial" w:hAnsi="Arial" w:cs="Arial"/>
+                <w:color w:val="000000"/>
+                <w:sz w:val="18"/>
+                <w:szCs w:val="18"/>
+              </w:rPr>
+              <w:t xml:space="preserve"> the centreline based on the </w:t>
+            </w:r>
+            <w:proofErr w:type="spellStart"/>
+            <w:r>
+              <w:rPr>
+                <w:rFonts w:ascii="Arial" w:hAnsi="Arial" w:cs="Arial"/>
+                <w:color w:val="000000"/>
+                <w:sz w:val="18"/>
+                <w:szCs w:val="18"/>
+              </w:rPr>
+              <w:t>herm_xsp</w:t>
+            </w:r>
+            <w:proofErr w:type="spellEnd"/>
+            <w:r>
+              <w:rPr>
+                <w:rFonts w:ascii="Arial" w:hAnsi="Arial" w:cs="Arial"/>
+                <w:color w:val="000000"/>
+                <w:sz w:val="18"/>
+                <w:szCs w:val="18"/>
+              </w:rPr>
+              <w:t xml:space="preserve"> table data. The theme XSP column should be set to IIT_X_SECT.</w:t>
             </w:r>
           </w:p>
         </w:tc>
@@ -4411,7 +4573,27 @@
                 <w:sz w:val="18"/>
                 <w:szCs w:val="18"/>
               </w:rPr>
-              <w:t>This process must read the theme xsp-offset column and if set, should regenerate the layer with the lateral offsets. If the column is unset, the system should default to the shape being co-incident with the centreline.</w:t>
+              <w:t xml:space="preserve">This process must read the theme </w:t>
+            </w:r>
+            <w:proofErr w:type="spellStart"/>
+            <w:r>
+              <w:rPr>
+                <w:rFonts w:ascii="Arial" w:hAnsi="Arial" w:cs="Arial"/>
+                <w:color w:val="000000"/>
+                <w:sz w:val="18"/>
+                <w:szCs w:val="18"/>
+              </w:rPr>
+              <w:t>xsp</w:t>
+            </w:r>
+            <w:proofErr w:type="spellEnd"/>
+            <w:r>
+              <w:rPr>
+                <w:rFonts w:ascii="Arial" w:hAnsi="Arial" w:cs="Arial"/>
+                <w:color w:val="000000"/>
+                <w:sz w:val="18"/>
+                <w:szCs w:val="18"/>
+              </w:rPr>
+              <w:t>-offset column and if set, should regenerate the layer with the lateral offsets. If the column is unset, the system should default to the shape being co-incident with the centreline.</w:t>
             </w:r>
           </w:p>
         </w:tc>
@@ -4510,7 +4692,27 @@
                 <w:sz w:val="18"/>
                 <w:szCs w:val="18"/>
               </w:rPr>
-              <w:t xml:space="preserve">ew datum at the required offset for all theses that have an xsp column set. </w:t>
+              <w:t xml:space="preserve">ew datum at the required offset for all theses that have an </w:t>
+            </w:r>
+            <w:proofErr w:type="spellStart"/>
+            <w:r>
+              <w:rPr>
+                <w:rFonts w:ascii="Arial" w:hAnsi="Arial" w:cs="Arial"/>
+                <w:color w:val="000000"/>
+                <w:sz w:val="18"/>
+                <w:szCs w:val="18"/>
+              </w:rPr>
+              <w:t>xsp</w:t>
+            </w:r>
+            <w:proofErr w:type="spellEnd"/>
+            <w:r>
+              <w:rPr>
+                <w:rFonts w:ascii="Arial" w:hAnsi="Arial" w:cs="Arial"/>
+                <w:color w:val="000000"/>
+                <w:sz w:val="18"/>
+                <w:szCs w:val="18"/>
+              </w:rPr>
+              <w:t xml:space="preserve"> column set. </w:t>
             </w:r>
             <w:r>
               <w:rPr>
@@ -4546,7 +4748,27 @@
                 <w:sz w:val="18"/>
                 <w:szCs w:val="18"/>
               </w:rPr>
-              <w:t xml:space="preserve"> prior to the replace. New datums must be created with the offsets in the HERM_XSP table</w:t>
+              <w:t xml:space="preserve"> prior to the replace. New </w:t>
+            </w:r>
+            <w:proofErr w:type="spellStart"/>
+            <w:r>
+              <w:rPr>
+                <w:rFonts w:ascii="Arial" w:hAnsi="Arial" w:cs="Arial"/>
+                <w:color w:val="000000"/>
+                <w:sz w:val="18"/>
+                <w:szCs w:val="18"/>
+              </w:rPr>
+              <w:t>datums</w:t>
+            </w:r>
+            <w:proofErr w:type="spellEnd"/>
+            <w:r>
+              <w:rPr>
+                <w:rFonts w:ascii="Arial" w:hAnsi="Arial" w:cs="Arial"/>
+                <w:color w:val="000000"/>
+                <w:sz w:val="18"/>
+                <w:szCs w:val="18"/>
+              </w:rPr>
+              <w:t xml:space="preserve"> must be created with the offsets in the HERM_XSP table</w:t>
             </w:r>
           </w:p>
         </w:tc>
@@ -4708,7 +4930,27 @@
                 <w:sz w:val="18"/>
                 <w:szCs w:val="18"/>
               </w:rPr>
-              <w:t>As replace but with no history – however, this will not apply to Norfolk as NSG data always defaults to having history for a reshape (ie reshape with replace)</w:t>
+              <w:t>As replace but with no history – however, this will not apply to Norfolk as NSG data always defaults to having history for a reshape (</w:t>
+            </w:r>
+            <w:proofErr w:type="spellStart"/>
+            <w:r>
+              <w:rPr>
+                <w:rFonts w:ascii="Arial" w:hAnsi="Arial" w:cs="Arial"/>
+                <w:color w:val="000000"/>
+                <w:sz w:val="18"/>
+                <w:szCs w:val="18"/>
+              </w:rPr>
+              <w:t>ie</w:t>
+            </w:r>
+            <w:proofErr w:type="spellEnd"/>
+            <w:r>
+              <w:rPr>
+                <w:rFonts w:ascii="Arial" w:hAnsi="Arial" w:cs="Arial"/>
+                <w:color w:val="000000"/>
+                <w:sz w:val="18"/>
+                <w:szCs w:val="18"/>
+              </w:rPr>
+              <w:t xml:space="preserve"> reshape with replace)</w:t>
             </w:r>
           </w:p>
         </w:tc>
@@ -4789,7 +5031,27 @@
                 <w:sz w:val="18"/>
                 <w:szCs w:val="18"/>
               </w:rPr>
-              <w:t>Background data in herm_xsp must also be closed as should all asset shapes with or without the offset.</w:t>
+              <w:t xml:space="preserve">Background data in </w:t>
+            </w:r>
+            <w:proofErr w:type="spellStart"/>
+            <w:r>
+              <w:rPr>
+                <w:rFonts w:ascii="Arial" w:hAnsi="Arial" w:cs="Arial"/>
+                <w:color w:val="000000"/>
+                <w:sz w:val="18"/>
+                <w:szCs w:val="18"/>
+              </w:rPr>
+              <w:t>herm_xsp</w:t>
+            </w:r>
+            <w:proofErr w:type="spellEnd"/>
+            <w:r>
+              <w:rPr>
+                <w:rFonts w:ascii="Arial" w:hAnsi="Arial" w:cs="Arial"/>
+                <w:color w:val="000000"/>
+                <w:sz w:val="18"/>
+                <w:szCs w:val="18"/>
+              </w:rPr>
+              <w:t xml:space="preserve"> must also be closed as should all asset shapes with or without the offset.</w:t>
             </w:r>
           </w:p>
         </w:tc>
@@ -4870,7 +5132,47 @@
                 <w:sz w:val="18"/>
                 <w:szCs w:val="18"/>
               </w:rPr>
-              <w:t>New datums should be created in the HEMR_XSP table and carry offsets inherited from the original data. Asset shapes for layers that carry an XSP column value should be regenerated against the new datums with the appropriate lateral offset.</w:t>
+              <w:t xml:space="preserve">New </w:t>
+            </w:r>
+            <w:proofErr w:type="spellStart"/>
+            <w:r>
+              <w:rPr>
+                <w:rFonts w:ascii="Arial" w:hAnsi="Arial" w:cs="Arial"/>
+                <w:color w:val="000000"/>
+                <w:sz w:val="18"/>
+                <w:szCs w:val="18"/>
+              </w:rPr>
+              <w:t>datums</w:t>
+            </w:r>
+            <w:proofErr w:type="spellEnd"/>
+            <w:r>
+              <w:rPr>
+                <w:rFonts w:ascii="Arial" w:hAnsi="Arial" w:cs="Arial"/>
+                <w:color w:val="000000"/>
+                <w:sz w:val="18"/>
+                <w:szCs w:val="18"/>
+              </w:rPr>
+              <w:t xml:space="preserve"> should be created in the HEMR_XSP table and carry offsets inherited from the original data. Asset shapes for layers that carry an XSP column value should be regenerated against the new </w:t>
+            </w:r>
+            <w:proofErr w:type="spellStart"/>
+            <w:r>
+              <w:rPr>
+                <w:rFonts w:ascii="Arial" w:hAnsi="Arial" w:cs="Arial"/>
+                <w:color w:val="000000"/>
+                <w:sz w:val="18"/>
+                <w:szCs w:val="18"/>
+              </w:rPr>
+              <w:t>datums</w:t>
+            </w:r>
+            <w:proofErr w:type="spellEnd"/>
+            <w:r>
+              <w:rPr>
+                <w:rFonts w:ascii="Arial" w:hAnsi="Arial" w:cs="Arial"/>
+                <w:color w:val="000000"/>
+                <w:sz w:val="18"/>
+                <w:szCs w:val="18"/>
+              </w:rPr>
+              <w:t xml:space="preserve"> with the appropriate lateral offset.</w:t>
             </w:r>
           </w:p>
         </w:tc>
@@ -5032,7 +5334,27 @@
                 <w:sz w:val="18"/>
                 <w:szCs w:val="18"/>
               </w:rPr>
-              <w:t>Remove all traces of asset spatial data on the resultant network that is to be undone. Also remove any herm_xsp records</w:t>
+              <w:t xml:space="preserve">Remove all traces of asset spatial data on the resultant network that is to be undone. Also remove any </w:t>
+            </w:r>
+            <w:proofErr w:type="spellStart"/>
+            <w:r>
+              <w:rPr>
+                <w:rFonts w:ascii="Arial" w:hAnsi="Arial" w:cs="Arial"/>
+                <w:color w:val="000000"/>
+                <w:sz w:val="18"/>
+                <w:szCs w:val="18"/>
+              </w:rPr>
+              <w:t>herm_xsp</w:t>
+            </w:r>
+            <w:proofErr w:type="spellEnd"/>
+            <w:r>
+              <w:rPr>
+                <w:rFonts w:ascii="Arial" w:hAnsi="Arial" w:cs="Arial"/>
+                <w:color w:val="000000"/>
+                <w:sz w:val="18"/>
+                <w:szCs w:val="18"/>
+              </w:rPr>
+              <w:t xml:space="preserve"> records</w:t>
             </w:r>
           </w:p>
         </w:tc>
@@ -5113,7 +5435,27 @@
                 <w:sz w:val="18"/>
                 <w:szCs w:val="18"/>
               </w:rPr>
-              <w:t xml:space="preserve">Allow a Hermis section to be </w:t>
+              <w:t xml:space="preserve">Allow a </w:t>
+            </w:r>
+            <w:proofErr w:type="spellStart"/>
+            <w:r>
+              <w:rPr>
+                <w:rFonts w:ascii="Arial" w:hAnsi="Arial" w:cs="Arial"/>
+                <w:color w:val="000000"/>
+                <w:sz w:val="18"/>
+                <w:szCs w:val="18"/>
+              </w:rPr>
+              <w:t>Hermis</w:t>
+            </w:r>
+            <w:proofErr w:type="spellEnd"/>
+            <w:r>
+              <w:rPr>
+                <w:rFonts w:ascii="Arial" w:hAnsi="Arial" w:cs="Arial"/>
+                <w:color w:val="000000"/>
+                <w:sz w:val="18"/>
+                <w:szCs w:val="18"/>
+              </w:rPr>
+              <w:t xml:space="preserve"> section to be </w:t>
             </w:r>
             <w:r>
               <w:rPr>
@@ -5131,7 +5473,27 @@
                 <w:sz w:val="18"/>
                 <w:szCs w:val="18"/>
               </w:rPr>
-              <w:t xml:space="preserve"> but the cardinality flag will be modified. This change should be included in the herm_xsp table and asset spatial representations should be modified accordingly.</w:t>
+              <w:t xml:space="preserve"> but the cardinality flag will be modified. This change should be included in the </w:t>
+            </w:r>
+            <w:proofErr w:type="spellStart"/>
+            <w:r>
+              <w:rPr>
+                <w:rFonts w:ascii="Arial" w:hAnsi="Arial" w:cs="Arial"/>
+                <w:color w:val="000000"/>
+                <w:sz w:val="18"/>
+                <w:szCs w:val="18"/>
+              </w:rPr>
+              <w:t>herm_xsp</w:t>
+            </w:r>
+            <w:proofErr w:type="spellEnd"/>
+            <w:r>
+              <w:rPr>
+                <w:rFonts w:ascii="Arial" w:hAnsi="Arial" w:cs="Arial"/>
+                <w:color w:val="000000"/>
+                <w:sz w:val="18"/>
+                <w:szCs w:val="18"/>
+              </w:rPr>
+              <w:t xml:space="preserve"> table and asset spatial representations should be modified accordingly.</w:t>
             </w:r>
           </w:p>
         </w:tc>
@@ -6735,6 +7097,7 @@
         </w:rPr>
         <w:t xml:space="preserve"> </w:t>
       </w:r>
+      <w:proofErr w:type="spellStart"/>
       <w:r>
         <w:rPr>
           <w:rFonts w:ascii="MS Shell Dlg 2" w:hAnsi="MS Shell Dlg 2" w:cs="MS Shell Dlg 2"/>
@@ -6746,6 +7109,7 @@
         </w:rPr>
         <w:t>nwx_nw_type</w:t>
       </w:r>
+      <w:proofErr w:type="spellEnd"/>
       <w:r>
         <w:rPr>
           <w:rFonts w:ascii="MS Shell Dlg 2" w:hAnsi="MS Shell Dlg 2" w:cs="MS Shell Dlg 2"/>
@@ -6781,6 +7145,7 @@
         </w:rPr>
         <w:t xml:space="preserve">          </w:t>
       </w:r>
+      <w:proofErr w:type="spellStart"/>
       <w:r>
         <w:rPr>
           <w:rFonts w:ascii="MS Shell Dlg 2" w:hAnsi="MS Shell Dlg 2" w:cs="MS Shell Dlg 2"/>
@@ -6792,6 +7157,7 @@
         </w:rPr>
         <w:t>nwx_x_sect</w:t>
       </w:r>
+      <w:proofErr w:type="spellEnd"/>
       <w:r>
         <w:rPr>
           <w:rFonts w:ascii="MS Shell Dlg 2" w:hAnsi="MS Shell Dlg 2" w:cs="MS Shell Dlg 2"/>
@@ -6827,6 +7193,7 @@
         </w:rPr>
         <w:t xml:space="preserve">          </w:t>
       </w:r>
+      <w:proofErr w:type="spellStart"/>
       <w:r>
         <w:rPr>
           <w:rFonts w:ascii="MS Shell Dlg 2" w:hAnsi="MS Shell Dlg 2" w:cs="MS Shell Dlg 2"/>
@@ -6838,6 +7205,7 @@
         </w:rPr>
         <w:t>nwx_nsc_sub_class</w:t>
       </w:r>
+      <w:proofErr w:type="spellEnd"/>
       <w:r>
         <w:rPr>
           <w:rFonts w:ascii="MS Shell Dlg 2" w:hAnsi="MS Shell Dlg 2" w:cs="MS Shell Dlg 2"/>
@@ -7206,6 +7574,7 @@
         </w:rPr>
         <w:t xml:space="preserve"> </w:t>
       </w:r>
+      <w:proofErr w:type="spellStart"/>
       <w:r>
         <w:rPr>
           <w:rFonts w:ascii="MS Shell Dlg 2" w:hAnsi="MS Shell Dlg 2" w:cs="MS Shell Dlg 2"/>
@@ -7217,6 +7586,7 @@
         </w:rPr>
         <w:t>nm_nw_xsp</w:t>
       </w:r>
+      <w:proofErr w:type="spellEnd"/>
     </w:p>
     <w:p>
       <w:pPr>
@@ -7298,6 +7668,7 @@
         </w:rPr>
         <w:t xml:space="preserve"> </w:t>
       </w:r>
+      <w:proofErr w:type="spellStart"/>
       <w:r>
         <w:rPr>
           <w:rFonts w:ascii="MS Shell Dlg 2" w:hAnsi="MS Shell Dlg 2" w:cs="MS Shell Dlg 2"/>
@@ -7309,6 +7680,7 @@
         </w:rPr>
         <w:t>nng_nt_type</w:t>
       </w:r>
+      <w:proofErr w:type="spellEnd"/>
       <w:r>
         <w:rPr>
           <w:rFonts w:ascii="MS Shell Dlg 2" w:hAnsi="MS Shell Dlg 2" w:cs="MS Shell Dlg 2"/>
@@ -7344,6 +7716,7 @@
         </w:rPr>
         <w:t xml:space="preserve">          </w:t>
       </w:r>
+      <w:proofErr w:type="spellStart"/>
       <w:r>
         <w:rPr>
           <w:rFonts w:ascii="MS Shell Dlg 2" w:hAnsi="MS Shell Dlg 2" w:cs="MS Shell Dlg 2"/>
@@ -7355,6 +7728,7 @@
         </w:rPr>
         <w:t>nwx_x_sect</w:t>
       </w:r>
+      <w:proofErr w:type="spellEnd"/>
       <w:r>
         <w:rPr>
           <w:rFonts w:ascii="MS Shell Dlg 2" w:hAnsi="MS Shell Dlg 2" w:cs="MS Shell Dlg 2"/>
@@ -7390,6 +7764,7 @@
         </w:rPr>
         <w:t xml:space="preserve">          </w:t>
       </w:r>
+      <w:proofErr w:type="spellStart"/>
       <w:r>
         <w:rPr>
           <w:rFonts w:ascii="MS Shell Dlg 2" w:hAnsi="MS Shell Dlg 2" w:cs="MS Shell Dlg 2"/>
@@ -7401,6 +7776,7 @@
         </w:rPr>
         <w:t>nwx_nsc_sub_class</w:t>
       </w:r>
+      <w:proofErr w:type="spellEnd"/>
       <w:r>
         <w:rPr>
           <w:rFonts w:ascii="MS Shell Dlg 2" w:hAnsi="MS Shell Dlg 2" w:cs="MS Shell Dlg 2"/>
@@ -7769,6 +8145,7 @@
         </w:rPr>
         <w:t xml:space="preserve"> </w:t>
       </w:r>
+      <w:proofErr w:type="spellStart"/>
       <w:r>
         <w:rPr>
           <w:rFonts w:ascii="MS Shell Dlg 2" w:hAnsi="MS Shell Dlg 2" w:cs="MS Shell Dlg 2"/>
@@ -7780,6 +8157,7 @@
         </w:rPr>
         <w:t>nm_nw_xsp</w:t>
       </w:r>
+      <w:proofErr w:type="spellEnd"/>
       <w:r>
         <w:rPr>
           <w:rFonts w:ascii="MS Shell Dlg 2" w:hAnsi="MS Shell Dlg 2" w:cs="MS Shell Dlg 2"/>
@@ -7802,6 +8180,7 @@
         </w:rPr>
         <w:t xml:space="preserve"> </w:t>
       </w:r>
+      <w:proofErr w:type="spellStart"/>
       <w:r>
         <w:rPr>
           <w:rFonts w:ascii="MS Shell Dlg 2" w:hAnsi="MS Shell Dlg 2" w:cs="MS Shell Dlg 2"/>
@@ -7813,6 +8192,7 @@
         </w:rPr>
         <w:t>nm_nt_groupings</w:t>
       </w:r>
+      <w:proofErr w:type="spellEnd"/>
       <w:r>
         <w:rPr>
           <w:rFonts w:ascii="MS Shell Dlg 2" w:hAnsi="MS Shell Dlg 2" w:cs="MS Shell Dlg 2"/>
@@ -7835,6 +8215,7 @@
         </w:rPr>
         <w:t xml:space="preserve"> </w:t>
       </w:r>
+      <w:proofErr w:type="spellStart"/>
       <w:r>
         <w:rPr>
           <w:rFonts w:ascii="MS Shell Dlg 2" w:hAnsi="MS Shell Dlg 2" w:cs="MS Shell Dlg 2"/>
@@ -7846,6 +8227,7 @@
         </w:rPr>
         <w:t>nm_group_types</w:t>
       </w:r>
+      <w:proofErr w:type="spellEnd"/>
     </w:p>
     <w:p>
       <w:pPr>
@@ -7892,6 +8274,7 @@
         </w:rPr>
         <w:t xml:space="preserve"> </w:t>
       </w:r>
+      <w:proofErr w:type="spellStart"/>
       <w:r>
         <w:rPr>
           <w:rFonts w:ascii="MS Shell Dlg 2" w:hAnsi="MS Shell Dlg 2" w:cs="MS Shell Dlg 2"/>
@@ -7903,6 +8286,7 @@
         </w:rPr>
         <w:t>ngt_group_type</w:t>
       </w:r>
+      <w:proofErr w:type="spellEnd"/>
       <w:r>
         <w:rPr>
           <w:rFonts w:ascii="Courier" w:hAnsi="Courier" w:cs="Courier"/>
@@ -7936,6 +8320,7 @@
         </w:rPr>
         <w:t xml:space="preserve"> </w:t>
       </w:r>
+      <w:proofErr w:type="spellStart"/>
       <w:r>
         <w:rPr>
           <w:rFonts w:ascii="MS Shell Dlg 2" w:hAnsi="MS Shell Dlg 2" w:cs="MS Shell Dlg 2"/>
@@ -7947,6 +8332,7 @@
         </w:rPr>
         <w:t>nng_group_type</w:t>
       </w:r>
+      <w:proofErr w:type="spellEnd"/>
       <w:r>
         <w:rPr>
           <w:rFonts w:ascii="Courier" w:hAnsi="Courier" w:cs="Courier"/>
@@ -7980,6 +8366,7 @@
         </w:rPr>
         <w:t xml:space="preserve"> </w:t>
       </w:r>
+      <w:proofErr w:type="spellStart"/>
       <w:r>
         <w:rPr>
           <w:rFonts w:ascii="MS Shell Dlg 2" w:hAnsi="MS Shell Dlg 2" w:cs="MS Shell Dlg 2"/>
@@ -7991,6 +8378,7 @@
         </w:rPr>
         <w:t>ngt_nt_type</w:t>
       </w:r>
+      <w:proofErr w:type="spellEnd"/>
       <w:r>
         <w:rPr>
           <w:rFonts w:ascii="Courier" w:hAnsi="Courier" w:cs="Courier"/>
@@ -8024,6 +8412,7 @@
         </w:rPr>
         <w:t xml:space="preserve"> </w:t>
       </w:r>
+      <w:proofErr w:type="spellStart"/>
       <w:r>
         <w:rPr>
           <w:rFonts w:ascii="MS Shell Dlg 2" w:hAnsi="MS Shell Dlg 2" w:cs="MS Shell Dlg 2"/>
@@ -8035,6 +8424,7 @@
         </w:rPr>
         <w:t>nwx_nw_type</w:t>
       </w:r>
+      <w:proofErr w:type="spellEnd"/>
       <w:r>
         <w:rPr>
           <w:rFonts w:ascii="MS Shell Dlg 2" w:hAnsi="MS Shell Dlg 2" w:cs="MS Shell Dlg 2"/>
@@ -9174,6 +9564,7 @@
         </w:rPr>
         <w:t xml:space="preserve"> </w:t>
       </w:r>
+      <w:proofErr w:type="spellStart"/>
       <w:r>
         <w:rPr>
           <w:rFonts w:ascii="MS Shell Dlg 2" w:hAnsi="MS Shell Dlg 2" w:cs="MS Shell Dlg 2"/>
@@ -9185,6 +9576,7 @@
         </w:rPr>
         <w:t>nm_xsp_restraints</w:t>
       </w:r>
+      <w:proofErr w:type="spellEnd"/>
     </w:p>
     <w:p>
       <w:pPr>
@@ -9288,6 +9680,7 @@
         </w:rPr>
         <w:t xml:space="preserve"> </w:t>
       </w:r>
+      <w:proofErr w:type="spellStart"/>
       <w:r>
         <w:rPr>
           <w:rFonts w:ascii="MS Shell Dlg 2" w:hAnsi="MS Shell Dlg 2" w:cs="MS Shell Dlg 2"/>
@@ -9299,6 +9692,7 @@
         </w:rPr>
         <w:t>nng_nt_type</w:t>
       </w:r>
+      <w:proofErr w:type="spellEnd"/>
       <w:r>
         <w:rPr>
           <w:rFonts w:ascii="MS Shell Dlg 2" w:hAnsi="MS Shell Dlg 2" w:cs="MS Shell Dlg 2"/>
@@ -9334,6 +9728,7 @@
         </w:rPr>
         <w:t xml:space="preserve">          </w:t>
       </w:r>
+      <w:proofErr w:type="spellStart"/>
       <w:r>
         <w:rPr>
           <w:rFonts w:ascii="MS Shell Dlg 2" w:hAnsi="MS Shell Dlg 2" w:cs="MS Shell Dlg 2"/>
@@ -9345,6 +9740,7 @@
         </w:rPr>
         <w:t>xsr_ity_inv_code</w:t>
       </w:r>
+      <w:proofErr w:type="spellEnd"/>
       <w:r>
         <w:rPr>
           <w:rFonts w:ascii="MS Shell Dlg 2" w:hAnsi="MS Shell Dlg 2" w:cs="MS Shell Dlg 2"/>
@@ -9380,6 +9776,7 @@
         </w:rPr>
         <w:t xml:space="preserve">          </w:t>
       </w:r>
+      <w:proofErr w:type="spellStart"/>
       <w:r>
         <w:rPr>
           <w:rFonts w:ascii="MS Shell Dlg 2" w:hAnsi="MS Shell Dlg 2" w:cs="MS Shell Dlg 2"/>
@@ -9391,6 +9788,7 @@
         </w:rPr>
         <w:t>nsc_sub_class</w:t>
       </w:r>
+      <w:proofErr w:type="spellEnd"/>
       <w:r>
         <w:rPr>
           <w:rFonts w:ascii="MS Shell Dlg 2" w:hAnsi="MS Shell Dlg 2" w:cs="MS Shell Dlg 2"/>
@@ -9426,6 +9824,7 @@
         </w:rPr>
         <w:t xml:space="preserve">          </w:t>
       </w:r>
+      <w:proofErr w:type="spellStart"/>
       <w:r>
         <w:rPr>
           <w:rFonts w:ascii="MS Shell Dlg 2" w:hAnsi="MS Shell Dlg 2" w:cs="MS Shell Dlg 2"/>
@@ -9437,6 +9836,7 @@
         </w:rPr>
         <w:t>xsr_x_sect_value</w:t>
       </w:r>
+      <w:proofErr w:type="spellEnd"/>
       <w:r>
         <w:rPr>
           <w:rFonts w:ascii="MS Shell Dlg 2" w:hAnsi="MS Shell Dlg 2" w:cs="MS Shell Dlg 2"/>
@@ -9472,6 +9872,7 @@
         </w:rPr>
         <w:t xml:space="preserve">          </w:t>
       </w:r>
+      <w:proofErr w:type="spellStart"/>
       <w:r>
         <w:rPr>
           <w:rFonts w:ascii="MS Shell Dlg 2" w:hAnsi="MS Shell Dlg 2" w:cs="MS Shell Dlg 2"/>
@@ -9483,6 +9884,7 @@
         </w:rPr>
         <w:t>xsr_descr</w:t>
       </w:r>
+      <w:proofErr w:type="spellEnd"/>
       <w:r>
         <w:rPr>
           <w:rFonts w:ascii="MS Shell Dlg 2" w:hAnsi="MS Shell Dlg 2" w:cs="MS Shell Dlg 2"/>
@@ -9518,6 +9920,7 @@
         </w:rPr>
         <w:t xml:space="preserve">          </w:t>
       </w:r>
+      <w:proofErr w:type="spellStart"/>
       <w:r>
         <w:rPr>
           <w:rFonts w:ascii="MS Shell Dlg 2" w:hAnsi="MS Shell Dlg 2" w:cs="MS Shell Dlg 2"/>
@@ -9529,6 +9932,7 @@
         </w:rPr>
         <w:t>xsr_date_created</w:t>
       </w:r>
+      <w:proofErr w:type="spellEnd"/>
       <w:r>
         <w:rPr>
           <w:rFonts w:ascii="MS Shell Dlg 2" w:hAnsi="MS Shell Dlg 2" w:cs="MS Shell Dlg 2"/>
@@ -9564,6 +9968,7 @@
         </w:rPr>
         <w:t xml:space="preserve">          </w:t>
       </w:r>
+      <w:proofErr w:type="spellStart"/>
       <w:r>
         <w:rPr>
           <w:rFonts w:ascii="MS Shell Dlg 2" w:hAnsi="MS Shell Dlg 2" w:cs="MS Shell Dlg 2"/>
@@ -9575,6 +9980,7 @@
         </w:rPr>
         <w:t>xsr_date_modified</w:t>
       </w:r>
+      <w:proofErr w:type="spellEnd"/>
       <w:r>
         <w:rPr>
           <w:rFonts w:ascii="MS Shell Dlg 2" w:hAnsi="MS Shell Dlg 2" w:cs="MS Shell Dlg 2"/>
@@ -9610,6 +10016,7 @@
         </w:rPr>
         <w:t xml:space="preserve">          </w:t>
       </w:r>
+      <w:proofErr w:type="spellStart"/>
       <w:r>
         <w:rPr>
           <w:rFonts w:ascii="MS Shell Dlg 2" w:hAnsi="MS Shell Dlg 2" w:cs="MS Shell Dlg 2"/>
@@ -9621,6 +10028,7 @@
         </w:rPr>
         <w:t>xsr_modified_by</w:t>
       </w:r>
+      <w:proofErr w:type="spellEnd"/>
       <w:r>
         <w:rPr>
           <w:rFonts w:ascii="MS Shell Dlg 2" w:hAnsi="MS Shell Dlg 2" w:cs="MS Shell Dlg 2"/>
@@ -9656,6 +10064,7 @@
         </w:rPr>
         <w:t xml:space="preserve">          </w:t>
       </w:r>
+      <w:proofErr w:type="spellStart"/>
       <w:r>
         <w:rPr>
           <w:rFonts w:ascii="MS Shell Dlg 2" w:hAnsi="MS Shell Dlg 2" w:cs="MS Shell Dlg 2"/>
@@ -9667,6 +10076,7 @@
         </w:rPr>
         <w:t>xsr_created_by</w:t>
       </w:r>
+      <w:proofErr w:type="spellEnd"/>
     </w:p>
     <w:p>
       <w:pPr>
@@ -9713,6 +10123,7 @@
         </w:rPr>
         <w:t xml:space="preserve"> </w:t>
       </w:r>
+      <w:proofErr w:type="spellStart"/>
       <w:r>
         <w:rPr>
           <w:rFonts w:ascii="MS Shell Dlg 2" w:hAnsi="MS Shell Dlg 2" w:cs="MS Shell Dlg 2"/>
@@ -9724,6 +10135,7 @@
         </w:rPr>
         <w:t>nm_nt_groupings</w:t>
       </w:r>
+      <w:proofErr w:type="spellEnd"/>
       <w:r>
         <w:rPr>
           <w:rFonts w:ascii="MS Shell Dlg 2" w:hAnsi="MS Shell Dlg 2" w:cs="MS Shell Dlg 2"/>
@@ -9759,6 +10171,7 @@
         </w:rPr>
         <w:t xml:space="preserve">          </w:t>
       </w:r>
+      <w:proofErr w:type="spellStart"/>
       <w:r>
         <w:rPr>
           <w:rFonts w:ascii="MS Shell Dlg 2" w:hAnsi="MS Shell Dlg 2" w:cs="MS Shell Dlg 2"/>
@@ -9770,6 +10183,7 @@
         </w:rPr>
         <w:t>nm_xsp_restraints</w:t>
       </w:r>
+      <w:proofErr w:type="spellEnd"/>
       <w:r>
         <w:rPr>
           <w:rFonts w:ascii="MS Shell Dlg 2" w:hAnsi="MS Shell Dlg 2" w:cs="MS Shell Dlg 2"/>
@@ -9805,6 +10219,7 @@
         </w:rPr>
         <w:t xml:space="preserve">          </w:t>
       </w:r>
+      <w:proofErr w:type="spellStart"/>
       <w:r>
         <w:rPr>
           <w:rFonts w:ascii="MS Shell Dlg 2" w:hAnsi="MS Shell Dlg 2" w:cs="MS Shell Dlg 2"/>
@@ -9816,6 +10231,7 @@
         </w:rPr>
         <w:t>nm_group_types</w:t>
       </w:r>
+      <w:proofErr w:type="spellEnd"/>
       <w:r>
         <w:rPr>
           <w:rFonts w:ascii="MS Shell Dlg 2" w:hAnsi="MS Shell Dlg 2" w:cs="MS Shell Dlg 2"/>
@@ -9851,6 +10267,7 @@
         </w:rPr>
         <w:t xml:space="preserve">          </w:t>
       </w:r>
+      <w:proofErr w:type="spellStart"/>
       <w:r>
         <w:rPr>
           <w:rFonts w:ascii="MS Shell Dlg 2" w:hAnsi="MS Shell Dlg 2" w:cs="MS Shell Dlg 2"/>
@@ -9862,6 +10279,7 @@
         </w:rPr>
         <w:t>nm_type_subclass</w:t>
       </w:r>
+      <w:proofErr w:type="spellEnd"/>
     </w:p>
     <w:p>
       <w:pPr>
@@ -9908,6 +10326,7 @@
         </w:rPr>
         <w:t xml:space="preserve">     </w:t>
       </w:r>
+      <w:proofErr w:type="spellStart"/>
       <w:r>
         <w:rPr>
           <w:rFonts w:ascii="MS Shell Dlg 2" w:hAnsi="MS Shell Dlg 2" w:cs="MS Shell Dlg 2"/>
@@ -9919,6 +10338,7 @@
         </w:rPr>
         <w:t>xsr_nw_type</w:t>
       </w:r>
+      <w:proofErr w:type="spellEnd"/>
       <w:r>
         <w:rPr>
           <w:rFonts w:ascii="Courier" w:hAnsi="Courier" w:cs="Courier"/>
@@ -9952,6 +10372,7 @@
         </w:rPr>
         <w:t xml:space="preserve"> </w:t>
       </w:r>
+      <w:proofErr w:type="spellStart"/>
       <w:r>
         <w:rPr>
           <w:rFonts w:ascii="MS Shell Dlg 2" w:hAnsi="MS Shell Dlg 2" w:cs="MS Shell Dlg 2"/>
@@ -9963,6 +10384,7 @@
         </w:rPr>
         <w:t>ngt_nt_type</w:t>
       </w:r>
+      <w:proofErr w:type="spellEnd"/>
     </w:p>
     <w:p>
       <w:pPr>
@@ -10009,6 +10431,7 @@
         </w:rPr>
         <w:t xml:space="preserve"> </w:t>
       </w:r>
+      <w:proofErr w:type="spellStart"/>
       <w:r>
         <w:rPr>
           <w:rFonts w:ascii="MS Shell Dlg 2" w:hAnsi="MS Shell Dlg 2" w:cs="MS Shell Dlg 2"/>
@@ -10020,6 +10443,7 @@
         </w:rPr>
         <w:t>ngt_group_type</w:t>
       </w:r>
+      <w:proofErr w:type="spellEnd"/>
       <w:r>
         <w:rPr>
           <w:rFonts w:ascii="Courier" w:hAnsi="Courier" w:cs="Courier"/>
@@ -10053,6 +10477,7 @@
         </w:rPr>
         <w:t xml:space="preserve"> </w:t>
       </w:r>
+      <w:proofErr w:type="spellStart"/>
       <w:r>
         <w:rPr>
           <w:rFonts w:ascii="MS Shell Dlg 2" w:hAnsi="MS Shell Dlg 2" w:cs="MS Shell Dlg 2"/>
@@ -10064,6 +10489,7 @@
         </w:rPr>
         <w:t>nng_group_type</w:t>
       </w:r>
+      <w:proofErr w:type="spellEnd"/>
     </w:p>
     <w:p>
       <w:pPr>
@@ -10110,6 +10536,7 @@
         </w:rPr>
         <w:t xml:space="preserve"> </w:t>
       </w:r>
+      <w:proofErr w:type="spellStart"/>
       <w:r>
         <w:rPr>
           <w:rFonts w:ascii="MS Shell Dlg 2" w:hAnsi="MS Shell Dlg 2" w:cs="MS Shell Dlg 2"/>
@@ -10121,6 +10548,7 @@
         </w:rPr>
         <w:t>nsc_nw_type</w:t>
       </w:r>
+      <w:proofErr w:type="spellEnd"/>
       <w:r>
         <w:rPr>
           <w:rFonts w:ascii="Courier" w:hAnsi="Courier" w:cs="Courier"/>
@@ -10154,6 +10582,7 @@
         </w:rPr>
         <w:t xml:space="preserve"> </w:t>
       </w:r>
+      <w:proofErr w:type="spellStart"/>
       <w:r>
         <w:rPr>
           <w:rFonts w:ascii="MS Shell Dlg 2" w:hAnsi="MS Shell Dlg 2" w:cs="MS Shell Dlg 2"/>
@@ -10165,6 +10594,7 @@
         </w:rPr>
         <w:t>ngt_nt_type</w:t>
       </w:r>
+      <w:proofErr w:type="spellEnd"/>
     </w:p>
     <w:p>
       <w:pPr>
@@ -10211,6 +10641,7 @@
         </w:rPr>
         <w:t xml:space="preserve"> </w:t>
       </w:r>
+      <w:proofErr w:type="spellStart"/>
       <w:r>
         <w:rPr>
           <w:rFonts w:ascii="MS Shell Dlg 2" w:hAnsi="MS Shell Dlg 2" w:cs="MS Shell Dlg 2"/>
@@ -10222,6 +10653,7 @@
         </w:rPr>
         <w:t>nsc_sub_class</w:t>
       </w:r>
+      <w:proofErr w:type="spellEnd"/>
       <w:r>
         <w:rPr>
           <w:rFonts w:ascii="Courier" w:hAnsi="Courier" w:cs="Courier"/>
@@ -10255,6 +10687,7 @@
         </w:rPr>
         <w:t xml:space="preserve"> </w:t>
       </w:r>
+      <w:proofErr w:type="spellStart"/>
       <w:r>
         <w:rPr>
           <w:rFonts w:ascii="MS Shell Dlg 2" w:hAnsi="MS Shell Dlg 2" w:cs="MS Shell Dlg 2"/>
@@ -10266,6 +10699,7 @@
         </w:rPr>
         <w:t>xsr_scl_class</w:t>
       </w:r>
+      <w:proofErr w:type="spellEnd"/>
     </w:p>
     <w:p>
       <w:pPr>
@@ -10369,6 +10803,7 @@
         </w:rPr>
         <w:t xml:space="preserve"> </w:t>
       </w:r>
+      <w:proofErr w:type="spellStart"/>
       <w:r>
         <w:rPr>
           <w:rFonts w:ascii="MS Shell Dlg 2" w:hAnsi="MS Shell Dlg 2" w:cs="MS Shell Dlg 2"/>
@@ -10380,6 +10815,7 @@
         </w:rPr>
         <w:t>nwx_nw_type</w:t>
       </w:r>
+      <w:proofErr w:type="spellEnd"/>
       <w:r>
         <w:rPr>
           <w:rFonts w:ascii="MS Shell Dlg 2" w:hAnsi="MS Shell Dlg 2" w:cs="MS Shell Dlg 2"/>
@@ -10461,6 +10897,7 @@
         </w:rPr>
         <w:t xml:space="preserve">          </w:t>
       </w:r>
+      <w:proofErr w:type="spellStart"/>
       <w:r>
         <w:rPr>
           <w:rFonts w:ascii="MS Shell Dlg 2" w:hAnsi="MS Shell Dlg 2" w:cs="MS Shell Dlg 2"/>
@@ -10472,6 +10909,7 @@
         </w:rPr>
         <w:t>nwx_nsc_sub_class</w:t>
       </w:r>
+      <w:proofErr w:type="spellEnd"/>
       <w:r>
         <w:rPr>
           <w:rFonts w:ascii="MS Shell Dlg 2" w:hAnsi="MS Shell Dlg 2" w:cs="MS Shell Dlg 2"/>
@@ -10507,6 +10945,7 @@
         </w:rPr>
         <w:t xml:space="preserve">          </w:t>
       </w:r>
+      <w:proofErr w:type="spellStart"/>
       <w:r>
         <w:rPr>
           <w:rFonts w:ascii="MS Shell Dlg 2" w:hAnsi="MS Shell Dlg 2" w:cs="MS Shell Dlg 2"/>
@@ -10518,6 +10957,7 @@
         </w:rPr>
         <w:t>nwx_x_sect</w:t>
       </w:r>
+      <w:proofErr w:type="spellEnd"/>
       <w:r>
         <w:rPr>
           <w:rFonts w:ascii="MS Shell Dlg 2" w:hAnsi="MS Shell Dlg 2" w:cs="MS Shell Dlg 2"/>
@@ -10553,6 +10993,7 @@
         </w:rPr>
         <w:t xml:space="preserve">          </w:t>
       </w:r>
+      <w:proofErr w:type="spellStart"/>
       <w:r>
         <w:rPr>
           <w:rFonts w:ascii="MS Shell Dlg 2" w:hAnsi="MS Shell Dlg 2" w:cs="MS Shell Dlg 2"/>
@@ -10564,6 +11005,7 @@
         </w:rPr>
         <w:t>nwx_descr</w:t>
       </w:r>
+      <w:proofErr w:type="spellEnd"/>
       <w:r>
         <w:rPr>
           <w:rFonts w:ascii="MS Shell Dlg 2" w:hAnsi="MS Shell Dlg 2" w:cs="MS Shell Dlg 2"/>
@@ -10761,6 +11203,7 @@
         </w:rPr>
         <w:t xml:space="preserve"> </w:t>
       </w:r>
+      <w:proofErr w:type="spellStart"/>
       <w:r>
         <w:rPr>
           <w:rFonts w:ascii="MS Shell Dlg 2" w:hAnsi="MS Shell Dlg 2" w:cs="MS Shell Dlg 2"/>
@@ -10772,6 +11215,7 @@
         </w:rPr>
         <w:t>nm_xsp</w:t>
       </w:r>
+      <w:proofErr w:type="spellEnd"/>
       <w:r>
         <w:rPr>
           <w:rFonts w:ascii="MS Shell Dlg 2" w:hAnsi="MS Shell Dlg 2" w:cs="MS Shell Dlg 2"/>
@@ -10840,7 +11284,15 @@
         <w:pStyle w:val="NoSpacing"/>
       </w:pPr>
       <w:r>
-        <w:t>XSP_REVERSAL is shipped as a simple select from nm_xsp_reversal. Again by imposing the union of data at the datum and group levels, the full set of data is populated at both levels from relationally correct data constructed in the tables.</w:t>
+        <w:t xml:space="preserve">XSP_REVERSAL is shipped as a simple select from </w:t>
+      </w:r>
+      <w:proofErr w:type="spellStart"/>
+      <w:r>
+        <w:t>nm_xsp_reversal</w:t>
+      </w:r>
+      <w:proofErr w:type="spellEnd"/>
+      <w:r>
+        <w:t>. Again by imposing the union of data at the datum and group levels, the full set of data is populated at both levels from relationally correct data constructed in the tables.</w:t>
       </w:r>
     </w:p>
     <w:p>
@@ -11743,6 +12195,7 @@
         </w:rPr>
         <w:t xml:space="preserve"> </w:t>
       </w:r>
+      <w:proofErr w:type="spellStart"/>
       <w:r>
         <w:rPr>
           <w:rFonts w:ascii="MS Shell Dlg 2" w:hAnsi="MS Shell Dlg 2" w:cs="MS Shell Dlg 2"/>
@@ -11754,6 +12207,7 @@
         </w:rPr>
         <w:t>nm_xsp_reversal</w:t>
       </w:r>
+      <w:proofErr w:type="spellEnd"/>
     </w:p>
     <w:p>
       <w:pPr>
@@ -11857,6 +12311,7 @@
         </w:rPr>
         <w:t xml:space="preserve"> </w:t>
       </w:r>
+      <w:proofErr w:type="spellStart"/>
       <w:r>
         <w:rPr>
           <w:rFonts w:ascii="MS Shell Dlg 2" w:hAnsi="MS Shell Dlg 2" w:cs="MS Shell Dlg 2"/>
@@ -11868,6 +12323,7 @@
         </w:rPr>
         <w:t>nng_nt_type</w:t>
       </w:r>
+      <w:proofErr w:type="spellEnd"/>
       <w:r>
         <w:rPr>
           <w:rFonts w:ascii="MS Shell Dlg 2" w:hAnsi="MS Shell Dlg 2" w:cs="MS Shell Dlg 2"/>
@@ -12190,6 +12646,7 @@
         </w:rPr>
         <w:t xml:space="preserve"> </w:t>
       </w:r>
+      <w:proofErr w:type="spellStart"/>
       <w:r>
         <w:rPr>
           <w:rFonts w:ascii="MS Shell Dlg 2" w:hAnsi="MS Shell Dlg 2" w:cs="MS Shell Dlg 2"/>
@@ -12201,6 +12658,7 @@
         </w:rPr>
         <w:t>nm_nt_groupings</w:t>
       </w:r>
+      <w:proofErr w:type="spellEnd"/>
       <w:r>
         <w:rPr>
           <w:rFonts w:ascii="MS Shell Dlg 2" w:hAnsi="MS Shell Dlg 2" w:cs="MS Shell Dlg 2"/>
@@ -12223,6 +12681,7 @@
         </w:rPr>
         <w:t xml:space="preserve"> </w:t>
       </w:r>
+      <w:proofErr w:type="spellStart"/>
       <w:r>
         <w:rPr>
           <w:rFonts w:ascii="MS Shell Dlg 2" w:hAnsi="MS Shell Dlg 2" w:cs="MS Shell Dlg 2"/>
@@ -12234,6 +12693,7 @@
         </w:rPr>
         <w:t>nm_xsp_reversal</w:t>
       </w:r>
+      <w:proofErr w:type="spellEnd"/>
       <w:r>
         <w:rPr>
           <w:rFonts w:ascii="MS Shell Dlg 2" w:hAnsi="MS Shell Dlg 2" w:cs="MS Shell Dlg 2"/>
@@ -12256,6 +12716,7 @@
         </w:rPr>
         <w:t xml:space="preserve"> </w:t>
       </w:r>
+      <w:proofErr w:type="spellStart"/>
       <w:r>
         <w:rPr>
           <w:rFonts w:ascii="MS Shell Dlg 2" w:hAnsi="MS Shell Dlg 2" w:cs="MS Shell Dlg 2"/>
@@ -12267,6 +12728,7 @@
         </w:rPr>
         <w:t>nm_group_types</w:t>
       </w:r>
+      <w:proofErr w:type="spellEnd"/>
     </w:p>
     <w:p>
       <w:pPr>
@@ -12312,6 +12774,7 @@
         </w:rPr>
         <w:t xml:space="preserve"> </w:t>
       </w:r>
+      <w:proofErr w:type="spellStart"/>
       <w:r>
         <w:rPr>
           <w:rFonts w:ascii="MS Shell Dlg 2" w:hAnsi="MS Shell Dlg 2" w:cs="MS Shell Dlg 2"/>
@@ -12323,6 +12786,7 @@
         </w:rPr>
         <w:t>xrv_nw_type</w:t>
       </w:r>
+      <w:proofErr w:type="spellEnd"/>
       <w:r>
         <w:rPr>
           <w:rFonts w:ascii="Courier" w:hAnsi="Courier" w:cs="Courier"/>
@@ -12356,6 +12820,7 @@
         </w:rPr>
         <w:t xml:space="preserve"> </w:t>
       </w:r>
+      <w:proofErr w:type="spellStart"/>
       <w:r>
         <w:rPr>
           <w:rFonts w:ascii="MS Shell Dlg 2" w:hAnsi="MS Shell Dlg 2" w:cs="MS Shell Dlg 2"/>
@@ -12367,6 +12832,7 @@
         </w:rPr>
         <w:t>ngt_nt_type</w:t>
       </w:r>
+      <w:proofErr w:type="spellEnd"/>
       <w:r>
         <w:rPr>
           <w:rFonts w:ascii="Courier" w:hAnsi="Courier" w:cs="Courier"/>
@@ -12400,6 +12866,7 @@
         </w:rPr>
         <w:t xml:space="preserve"> </w:t>
       </w:r>
+      <w:proofErr w:type="spellStart"/>
       <w:r>
         <w:rPr>
           <w:rFonts w:ascii="MS Shell Dlg 2" w:hAnsi="MS Shell Dlg 2" w:cs="MS Shell Dlg 2"/>
@@ -12411,6 +12878,7 @@
         </w:rPr>
         <w:t>ngt_group_type</w:t>
       </w:r>
+      <w:proofErr w:type="spellEnd"/>
       <w:r>
         <w:rPr>
           <w:rFonts w:ascii="Courier" w:hAnsi="Courier" w:cs="Courier"/>
@@ -12444,6 +12912,7 @@
         </w:rPr>
         <w:t xml:space="preserve"> </w:t>
       </w:r>
+      <w:proofErr w:type="spellStart"/>
       <w:r>
         <w:rPr>
           <w:rFonts w:ascii="MS Shell Dlg 2" w:hAnsi="MS Shell Dlg 2" w:cs="MS Shell Dlg 2"/>
@@ -12455,6 +12924,7 @@
         </w:rPr>
         <w:t>nng_group_type</w:t>
       </w:r>
+      <w:proofErr w:type="spellEnd"/>
       <w:r>
         <w:rPr>
           <w:rFonts w:ascii="MS Shell Dlg 2" w:hAnsi="MS Shell Dlg 2" w:cs="MS Shell Dlg 2"/>
@@ -12562,7 +13032,27 @@
           <w:sz w:val="18"/>
           <w:szCs w:val="18"/>
         </w:rPr>
-        <w:t>. Until such time that the Spatial Manager code is changed to accommodate a relationally correct metamodel for XSPs, the system can be corrupted to allow it to work. The network sub-classes will need to be added for the ESU data. The script to add this data and reverse it out when required is shown below. Forms data will be able to be modified without these changes. This information is correct in relation to Spatial Manager revision 3.13.</w:t>
+        <w:t xml:space="preserve">. Until such time that the Spatial Manager code is changed to accommodate a relationally correct </w:t>
+      </w:r>
+      <w:proofErr w:type="spellStart"/>
+      <w:r>
+        <w:rPr>
+          <w:rFonts w:ascii="Arial" w:hAnsi="Arial" w:cs="Arial"/>
+          <w:color w:val="000000"/>
+          <w:sz w:val="18"/>
+          <w:szCs w:val="18"/>
+        </w:rPr>
+        <w:t>metamodel</w:t>
+      </w:r>
+      <w:proofErr w:type="spellEnd"/>
+      <w:r>
+        <w:rPr>
+          <w:rFonts w:ascii="Arial" w:hAnsi="Arial" w:cs="Arial"/>
+          <w:color w:val="000000"/>
+          <w:sz w:val="18"/>
+          <w:szCs w:val="18"/>
+        </w:rPr>
+        <w:t xml:space="preserve"> for XSPs, the system can be corrupted to allow it to work. The network sub-classes will need to be added for the ESU data. The script to add this data and reverse it out when required is shown below. Forms data will be able to be modified without these changes. This information is correct in relation to Spatial Manager revision 3.13.</w:t>
       </w:r>
     </w:p>
     <w:p>
@@ -12580,6 +13070,7 @@
           <w:lang w:val="en-US"/>
         </w:rPr>
       </w:pPr>
+      <w:proofErr w:type="gramStart"/>
       <w:r>
         <w:rPr>
           <w:rFonts w:ascii="MS Shell Dlg 2" w:hAnsi="MS Shell Dlg 2" w:cs="MS Shell Dlg 2"/>
@@ -12591,6 +13082,7 @@
         </w:rPr>
         <w:t>insert</w:t>
       </w:r>
+      <w:proofErr w:type="gramEnd"/>
       <w:r>
         <w:rPr>
           <w:rFonts w:ascii="Courier" w:hAnsi="Courier" w:cs="Courier"/>
@@ -12624,6 +13116,7 @@
         </w:rPr>
         <w:t xml:space="preserve"> </w:t>
       </w:r>
+      <w:proofErr w:type="spellStart"/>
       <w:r>
         <w:rPr>
           <w:rFonts w:ascii="MS Shell Dlg 2" w:hAnsi="MS Shell Dlg 2" w:cs="MS Shell Dlg 2"/>
@@ -12635,6 +13128,7 @@
         </w:rPr>
         <w:t>nm_type_subclass</w:t>
       </w:r>
+      <w:proofErr w:type="spellEnd"/>
     </w:p>
     <w:p>
       <w:pPr>
@@ -12651,6 +13145,7 @@
           <w:lang w:val="en-US"/>
         </w:rPr>
       </w:pPr>
+      <w:proofErr w:type="gramStart"/>
       <w:r>
         <w:rPr>
           <w:rFonts w:ascii="MS Shell Dlg 2" w:hAnsi="MS Shell Dlg 2" w:cs="MS Shell Dlg 2"/>
@@ -12662,6 +13157,7 @@
         </w:rPr>
         <w:t>select</w:t>
       </w:r>
+      <w:proofErr w:type="gramEnd"/>
       <w:r>
         <w:rPr>
           <w:rFonts w:ascii="Courier" w:hAnsi="Courier" w:cs="Courier"/>
@@ -12706,6 +13202,7 @@
         </w:rPr>
         <w:t xml:space="preserve"> </w:t>
       </w:r>
+      <w:proofErr w:type="spellStart"/>
       <w:r>
         <w:rPr>
           <w:rFonts w:ascii="MS Shell Dlg 2" w:hAnsi="MS Shell Dlg 2" w:cs="MS Shell Dlg 2"/>
@@ -12717,6 +13214,7 @@
         </w:rPr>
         <w:t>nsc_sub_class</w:t>
       </w:r>
+      <w:proofErr w:type="spellEnd"/>
       <w:r>
         <w:rPr>
           <w:rFonts w:ascii="MS Shell Dlg 2" w:hAnsi="MS Shell Dlg 2" w:cs="MS Shell Dlg 2"/>
@@ -12739,6 +13237,7 @@
         </w:rPr>
         <w:t xml:space="preserve"> </w:t>
       </w:r>
+      <w:proofErr w:type="spellStart"/>
       <w:r>
         <w:rPr>
           <w:rFonts w:ascii="MS Shell Dlg 2" w:hAnsi="MS Shell Dlg 2" w:cs="MS Shell Dlg 2"/>
@@ -12750,6 +13249,7 @@
         </w:rPr>
         <w:t>nsc_descr</w:t>
       </w:r>
+      <w:proofErr w:type="spellEnd"/>
       <w:r>
         <w:rPr>
           <w:rFonts w:ascii="MS Shell Dlg 2" w:hAnsi="MS Shell Dlg 2" w:cs="MS Shell Dlg 2"/>
@@ -12772,6 +13272,7 @@
         </w:rPr>
         <w:t xml:space="preserve"> </w:t>
       </w:r>
+      <w:proofErr w:type="spellStart"/>
       <w:r>
         <w:rPr>
           <w:rFonts w:ascii="MS Shell Dlg 2" w:hAnsi="MS Shell Dlg 2" w:cs="MS Shell Dlg 2"/>
@@ -12783,6 +13284,7 @@
         </w:rPr>
         <w:t>nsc_seq_no</w:t>
       </w:r>
+      <w:proofErr w:type="spellEnd"/>
     </w:p>
     <w:p>
       <w:pPr>
@@ -12799,6 +13301,7 @@
           <w:lang w:val="en-US"/>
         </w:rPr>
       </w:pPr>
+      <w:proofErr w:type="gramStart"/>
       <w:r>
         <w:rPr>
           <w:rFonts w:ascii="MS Shell Dlg 2" w:hAnsi="MS Shell Dlg 2" w:cs="MS Shell Dlg 2"/>
@@ -12810,6 +13313,7 @@
         </w:rPr>
         <w:t>from</w:t>
       </w:r>
+      <w:proofErr w:type="gramEnd"/>
       <w:r>
         <w:rPr>
           <w:rFonts w:ascii="Courier" w:hAnsi="Courier" w:cs="Courier"/>
@@ -12821,6 +13325,7 @@
         </w:rPr>
         <w:t xml:space="preserve"> </w:t>
       </w:r>
+      <w:proofErr w:type="spellStart"/>
       <w:r>
         <w:rPr>
           <w:rFonts w:ascii="MS Shell Dlg 2" w:hAnsi="MS Shell Dlg 2" w:cs="MS Shell Dlg 2"/>
@@ -12832,6 +13337,7 @@
         </w:rPr>
         <w:t>nm_type_subclass</w:t>
       </w:r>
+      <w:proofErr w:type="spellEnd"/>
     </w:p>
     <w:p>
       <w:pPr>
@@ -12848,6 +13354,7 @@
           <w:lang w:val="en-US"/>
         </w:rPr>
       </w:pPr>
+      <w:proofErr w:type="gramStart"/>
       <w:r>
         <w:rPr>
           <w:rFonts w:ascii="MS Shell Dlg 2" w:hAnsi="MS Shell Dlg 2" w:cs="MS Shell Dlg 2"/>
@@ -12859,6 +13366,7 @@
         </w:rPr>
         <w:t>where</w:t>
       </w:r>
+      <w:proofErr w:type="gramEnd"/>
       <w:r>
         <w:rPr>
           <w:rFonts w:ascii="Courier" w:hAnsi="Courier" w:cs="Courier"/>
@@ -12870,6 +13378,7 @@
         </w:rPr>
         <w:t xml:space="preserve"> </w:t>
       </w:r>
+      <w:proofErr w:type="spellStart"/>
       <w:r>
         <w:rPr>
           <w:rFonts w:ascii="MS Shell Dlg 2" w:hAnsi="MS Shell Dlg 2" w:cs="MS Shell Dlg 2"/>
@@ -12881,6 +13390,7 @@
         </w:rPr>
         <w:t>nsc_nw_type</w:t>
       </w:r>
+      <w:proofErr w:type="spellEnd"/>
       <w:r>
         <w:rPr>
           <w:rFonts w:ascii="Courier" w:hAnsi="Courier" w:cs="Courier"/>
@@ -12952,6 +13462,7 @@
           <w:lang w:val="en-US"/>
         </w:rPr>
       </w:pPr>
+      <w:proofErr w:type="gramStart"/>
       <w:r>
         <w:rPr>
           <w:rFonts w:ascii="MS Shell Dlg 2" w:hAnsi="MS Shell Dlg 2" w:cs="MS Shell Dlg 2"/>
@@ -12963,6 +13474,7 @@
         </w:rPr>
         <w:t>delete</w:t>
       </w:r>
+      <w:proofErr w:type="gramEnd"/>
       <w:r>
         <w:rPr>
           <w:rFonts w:ascii="Courier" w:hAnsi="Courier" w:cs="Courier"/>
@@ -12996,6 +13508,7 @@
         </w:rPr>
         <w:t xml:space="preserve"> </w:t>
       </w:r>
+      <w:proofErr w:type="spellStart"/>
       <w:r>
         <w:rPr>
           <w:rFonts w:ascii="MS Shell Dlg 2" w:hAnsi="MS Shell Dlg 2" w:cs="MS Shell Dlg 2"/>
@@ -13007,6 +13520,7 @@
         </w:rPr>
         <w:t>nm_type_subclass</w:t>
       </w:r>
+      <w:proofErr w:type="spellEnd"/>
       <w:r>
         <w:rPr>
           <w:rFonts w:ascii="Courier" w:hAnsi="Courier" w:cs="Courier"/>
@@ -13040,6 +13554,7 @@
         </w:rPr>
         <w:t xml:space="preserve"> </w:t>
       </w:r>
+      <w:proofErr w:type="spellStart"/>
       <w:r>
         <w:rPr>
           <w:rFonts w:ascii="MS Shell Dlg 2" w:hAnsi="MS Shell Dlg 2" w:cs="MS Shell Dlg 2"/>
@@ -13051,6 +13566,7 @@
         </w:rPr>
         <w:t>nsc_nw_type</w:t>
       </w:r>
+      <w:proofErr w:type="spellEnd"/>
       <w:r>
         <w:rPr>
           <w:rFonts w:ascii="Courier" w:hAnsi="Courier" w:cs="Courier"/>
@@ -13122,7 +13638,27 @@
           <w:sz w:val="18"/>
           <w:szCs w:val="18"/>
         </w:rPr>
-        <w:t>By changing XSP data , the user is performing an error correction to the asset – no history of XSP is available. The user will be able to set the XSP value conditional on the XSP_RESTRAINTS view and will result in a different lateral offset for the asset shape. The new position will depend on the offsets in the HERM_XSP table.</w:t>
+        <w:t xml:space="preserve">By changing XSP </w:t>
+      </w:r>
+      <w:proofErr w:type="gramStart"/>
+      <w:r>
+        <w:rPr>
+          <w:rFonts w:ascii="Arial" w:hAnsi="Arial" w:cs="Arial"/>
+          <w:color w:val="000000"/>
+          <w:sz w:val="18"/>
+          <w:szCs w:val="18"/>
+        </w:rPr>
+        <w:t>data ,</w:t>
+      </w:r>
+      <w:proofErr w:type="gramEnd"/>
+      <w:r>
+        <w:rPr>
+          <w:rFonts w:ascii="Arial" w:hAnsi="Arial" w:cs="Arial"/>
+          <w:color w:val="000000"/>
+          <w:sz w:val="18"/>
+          <w:szCs w:val="18"/>
+        </w:rPr>
+        <w:t xml:space="preserve"> the user is performing an error correction to the asset – no history of XSP is available. The user will be able to set the XSP value conditional on the XSP_RESTRAINTS view and will result in a different lateral offset for the asset shape. The new position will depend on the offsets in the HERM_XSP table.</w:t>
       </w:r>
     </w:p>
     <w:p>
@@ -13609,7 +14145,47 @@
                 <w:sz w:val="18"/>
                 <w:szCs w:val="18"/>
               </w:rPr>
-              <w:t>Various XSP related bugs all handled by the single task. See the chapter on XSP metamodel for details. Note this does not relate to MapCapture.</w:t>
+              <w:t xml:space="preserve">Various XSP related bugs all handled by the single task. See the chapter on XSP </w:t>
+            </w:r>
+            <w:proofErr w:type="spellStart"/>
+            <w:r>
+              <w:rPr>
+                <w:rFonts w:ascii="Calibri" w:eastAsia="Times New Roman" w:hAnsi="Calibri" w:cs="Calibri"/>
+                <w:color w:val="000000"/>
+                <w:sz w:val="18"/>
+                <w:szCs w:val="18"/>
+              </w:rPr>
+              <w:t>metamodel</w:t>
+            </w:r>
+            <w:proofErr w:type="spellEnd"/>
+            <w:r>
+              <w:rPr>
+                <w:rFonts w:ascii="Calibri" w:eastAsia="Times New Roman" w:hAnsi="Calibri" w:cs="Calibri"/>
+                <w:color w:val="000000"/>
+                <w:sz w:val="18"/>
+                <w:szCs w:val="18"/>
+              </w:rPr>
+              <w:t xml:space="preserve"> for details. Note this does not relate to </w:t>
+            </w:r>
+            <w:proofErr w:type="spellStart"/>
+            <w:r>
+              <w:rPr>
+                <w:rFonts w:ascii="Calibri" w:eastAsia="Times New Roman" w:hAnsi="Calibri" w:cs="Calibri"/>
+                <w:color w:val="000000"/>
+                <w:sz w:val="18"/>
+                <w:szCs w:val="18"/>
+              </w:rPr>
+              <w:t>MapCapture</w:t>
+            </w:r>
+            <w:proofErr w:type="spellEnd"/>
+            <w:r>
+              <w:rPr>
+                <w:rFonts w:ascii="Calibri" w:eastAsia="Times New Roman" w:hAnsi="Calibri" w:cs="Calibri"/>
+                <w:color w:val="000000"/>
+                <w:sz w:val="18"/>
+                <w:szCs w:val="18"/>
+              </w:rPr>
+              <w:t>.</w:t>
             </w:r>
           </w:p>
         </w:tc>
@@ -20888,7 +21464,7 @@
 </file>
 
 <file path=customXml/itemProps1.xml><?xml version="1.0" encoding="utf-8"?>
-<ds:datastoreItem xmlns:ds="http://schemas.openxmlformats.org/officeDocument/2006/customXml" ds:itemID="{A40C5A35-74FA-474F-9217-04318AC68198}">
+<ds:datastoreItem xmlns:ds="http://schemas.openxmlformats.org/officeDocument/2006/customXml" ds:itemID="{754E6FB7-E923-4FA0-B2C8-B56CBBB1FEB1}">
   <ds:schemaRefs>
     <ds:schemaRef ds:uri="http://schemas.openxmlformats.org/officeDocument/2006/bibliography"/>
   </ds:schemaRefs>

</xml_diff>

<commit_message>
Added additional trigger nm_inv_items_all_xsp_shape.trg in and updated version number of nm_4300_fix7.sql
git-svn-id: svn://127.0.0.1/customer/trunk@723 37afec09-bd54-7940-9fac-cf987e4a02e6
</commit_message>
<xml_diff>
--- a/norfolk/Lateral Offsets/readme_nm_4300_fix7.docx
+++ b/norfolk/Lateral Offsets/readme_nm_4300_fix7.docx
@@ -3092,6 +3092,89 @@
               <w:right w:val="single" w:sz="6" w:space="0" w:color="BFBFBF"/>
             </w:tcBorders>
             <w:shd w:val="clear" w:color="auto" w:fill="FFFFFF"/>
+          </w:tcPr>
+          <w:p>
+            <w:pPr>
+              <w:keepLines/>
+              <w:widowControl w:val="0"/>
+              <w:autoSpaceDE w:val="0"/>
+              <w:autoSpaceDN w:val="0"/>
+              <w:adjustRightInd w:val="0"/>
+              <w:spacing w:after="0" w:line="240" w:lineRule="auto"/>
+              <w:ind w:left="108" w:right="107"/>
+              <w:rPr>
+                <w:rFonts w:ascii="Calibri" w:hAnsi="Calibri" w:cs="Calibri"/>
+                <w:color w:val="000000"/>
+                <w:sz w:val="16"/>
+                <w:szCs w:val="16"/>
+              </w:rPr>
+            </w:pPr>
+            <w:proofErr w:type="spellStart"/>
+            <w:r>
+              <w:rPr>
+                <w:rFonts w:ascii="Calibri" w:hAnsi="Calibri" w:cs="Calibri"/>
+                <w:color w:val="000000"/>
+                <w:sz w:val="16"/>
+                <w:szCs w:val="16"/>
+              </w:rPr>
+              <w:t>nm_inv_items_all_xsp_shape.trg</w:t>
+            </w:r>
+            <w:proofErr w:type="spellEnd"/>
+          </w:p>
+        </w:tc>
+        <w:tc>
+          <w:tcPr>
+            <w:tcW w:w="1275" w:type="dxa"/>
+            <w:tcBorders>
+              <w:top w:val="single" w:sz="6" w:space="0" w:color="BFBFBF"/>
+              <w:left w:val="single" w:sz="6" w:space="0" w:color="BFBFBF"/>
+              <w:bottom w:val="single" w:sz="4" w:space="0" w:color="BFBFBF"/>
+              <w:right w:val="single" w:sz="4" w:space="0" w:color="BFBFBF"/>
+            </w:tcBorders>
+            <w:shd w:val="clear" w:color="auto" w:fill="FFFFFF"/>
+          </w:tcPr>
+          <w:p>
+            <w:pPr>
+              <w:keepLines/>
+              <w:widowControl w:val="0"/>
+              <w:autoSpaceDE w:val="0"/>
+              <w:autoSpaceDN w:val="0"/>
+              <w:adjustRightInd w:val="0"/>
+              <w:spacing w:after="0" w:line="240" w:lineRule="auto"/>
+              <w:ind w:left="109" w:right="92"/>
+              <w:rPr>
+                <w:rFonts w:ascii="Calibri" w:hAnsi="Calibri" w:cs="Calibri"/>
+                <w:color w:val="000000"/>
+                <w:sz w:val="16"/>
+                <w:szCs w:val="16"/>
+              </w:rPr>
+            </w:pPr>
+            <w:r>
+              <w:rPr>
+                <w:rFonts w:ascii="Calibri" w:hAnsi="Calibri" w:cs="Calibri"/>
+                <w:color w:val="000000"/>
+                <w:sz w:val="16"/>
+                <w:szCs w:val="16"/>
+              </w:rPr>
+              <w:t>3.0</w:t>
+            </w:r>
+          </w:p>
+        </w:tc>
+      </w:tr>
+      <w:tr>
+        <w:trPr>
+          <w:cantSplit/>
+        </w:trPr>
+        <w:tc>
+          <w:tcPr>
+            <w:tcW w:w="3261" w:type="dxa"/>
+            <w:tcBorders>
+              <w:top w:val="single" w:sz="6" w:space="0" w:color="BFBFBF"/>
+              <w:left w:val="single" w:sz="4" w:space="0" w:color="BFBFBF"/>
+              <w:bottom w:val="single" w:sz="4" w:space="0" w:color="BFBFBF"/>
+              <w:right w:val="single" w:sz="6" w:space="0" w:color="BFBFBF"/>
+            </w:tcBorders>
+            <w:shd w:val="clear" w:color="auto" w:fill="FFFFFF"/>
             <w:hideMark/>
           </w:tcPr>
           <w:p>
@@ -3156,8 +3239,10 @@
                 <w:sz w:val="16"/>
                 <w:szCs w:val="16"/>
               </w:rPr>
-              <w:t>3.1</w:t>
+              <w:t>3.3</w:t>
             </w:r>
+            <w:bookmarkStart w:id="0" w:name="_GoBack"/>
+            <w:bookmarkEnd w:id="0"/>
           </w:p>
         </w:tc>
       </w:tr>
@@ -3328,8 +3413,6 @@
               </w:rPr>
               <w:t>3.8</w:t>
             </w:r>
-            <w:bookmarkStart w:id="0" w:name="_GoBack"/>
-            <w:bookmarkEnd w:id="0"/>
           </w:p>
         </w:tc>
       </w:tr>
@@ -21464,7 +21547,7 @@
 </file>
 
 <file path=customXml/itemProps1.xml><?xml version="1.0" encoding="utf-8"?>
-<ds:datastoreItem xmlns:ds="http://schemas.openxmlformats.org/officeDocument/2006/customXml" ds:itemID="{754E6FB7-E923-4FA0-B2C8-B56CBBB1FEB1}">
+<ds:datastoreItem xmlns:ds="http://schemas.openxmlformats.org/officeDocument/2006/customXml" ds:itemID="{CB71D155-FCBE-487F-8F75-0E5D52F5F780}">
   <ds:schemaRefs>
     <ds:schemaRef ds:uri="http://schemas.openxmlformats.org/officeDocument/2006/bibliography"/>
   </ds:schemaRefs>

</xml_diff>